<commit_message>
New definitions are added.
</commit_message>
<xml_diff>
--- a/Definitions.docx
+++ b/Definitions.docx
@@ -127,7 +127,7 @@
     </w:p>
     <w:p>
       <w:pPr>
-        <w:pStyle w:val="ListeParagraf"/>
+        <w:pStyle w:val="ListParagraph"/>
         <w:numPr>
           <w:ilvl w:val="0"/>
           <w:numId w:val="3"/>
@@ -450,7 +450,7 @@
     </w:p>
     <w:p>
       <w:pPr>
-        <w:pStyle w:val="ListeParagraf"/>
+        <w:pStyle w:val="ListParagraph"/>
         <w:numPr>
           <w:ilvl w:val="0"/>
           <w:numId w:val="2"/>
@@ -835,7 +835,7 @@
     </w:p>
     <w:p>
       <w:pPr>
-        <w:pStyle w:val="ListeParagraf"/>
+        <w:pStyle w:val="ListParagraph"/>
         <w:numPr>
           <w:ilvl w:val="0"/>
           <w:numId w:val="2"/>
@@ -1238,7 +1238,7 @@
     </w:p>
     <w:p>
       <w:pPr>
-        <w:pStyle w:val="ListeParagraf"/>
+        <w:pStyle w:val="ListParagraph"/>
         <w:numPr>
           <w:ilvl w:val="0"/>
           <w:numId w:val="2"/>
@@ -1823,7 +1823,7 @@
     </w:p>
     <w:p>
       <w:pPr>
-        <w:pStyle w:val="ListeParagraf"/>
+        <w:pStyle w:val="ListParagraph"/>
         <w:numPr>
           <w:ilvl w:val="0"/>
           <w:numId w:val="2"/>
@@ -2188,7 +2188,7 @@
     </w:p>
     <w:p>
       <w:pPr>
-        <w:pStyle w:val="ListeParagraf"/>
+        <w:pStyle w:val="ListParagraph"/>
         <w:numPr>
           <w:ilvl w:val="1"/>
           <w:numId w:val="1"/>
@@ -2373,25 +2373,7 @@
           <w:sz w:val="26"/>
           <w:szCs w:val="26"/>
         </w:rPr>
-        <w:t xml:space="preserve"> </w:t>
-      </w:r>
-      <w:r>
-        <w:rPr>
-          <w:rFonts w:cstheme="minorHAnsi"/>
-          <w:color w:val="000000" w:themeColor="text1"/>
-          <w:sz w:val="26"/>
-          <w:szCs w:val="26"/>
-        </w:rPr>
-        <w:t>name</w:t>
-      </w:r>
-      <w:r>
-        <w:rPr>
-          <w:rFonts w:cstheme="minorHAnsi"/>
-          <w:color w:val="000000" w:themeColor="text1"/>
-          <w:sz w:val="26"/>
-          <w:szCs w:val="26"/>
-        </w:rPr>
-        <w:t xml:space="preserve">, </w:t>
+        <w:t xml:space="preserve"> name, </w:t>
       </w:r>
       <w:proofErr w:type="spellStart"/>
       <w:r>
@@ -2411,43 +2393,7 @@
           <w:sz w:val="26"/>
           <w:szCs w:val="26"/>
         </w:rPr>
-        <w:t xml:space="preserve">, </w:t>
-      </w:r>
-      <w:r>
-        <w:rPr>
-          <w:rFonts w:cstheme="minorHAnsi"/>
-          <w:color w:val="000000" w:themeColor="text1"/>
-          <w:sz w:val="26"/>
-          <w:szCs w:val="26"/>
-        </w:rPr>
-        <w:t>SSN</w:t>
-      </w:r>
-      <w:r>
-        <w:rPr>
-          <w:rFonts w:cstheme="minorHAnsi"/>
-          <w:color w:val="000000" w:themeColor="text1"/>
-          <w:sz w:val="26"/>
-          <w:szCs w:val="26"/>
-        </w:rPr>
-        <w:t xml:space="preserve">, </w:t>
-      </w:r>
-      <w:r>
-        <w:rPr>
-          <w:rFonts w:cstheme="minorHAnsi"/>
-          <w:color w:val="000000" w:themeColor="text1"/>
-          <w:sz w:val="26"/>
-          <w:szCs w:val="26"/>
-        </w:rPr>
-        <w:t>e-mail</w:t>
-      </w:r>
-      <w:r>
-        <w:rPr>
-          <w:rFonts w:cstheme="minorHAnsi"/>
-          <w:color w:val="000000" w:themeColor="text1"/>
-          <w:sz w:val="26"/>
-          <w:szCs w:val="26"/>
-        </w:rPr>
-        <w:t xml:space="preserve">, </w:t>
+        <w:t xml:space="preserve">, SSN, e-mail, </w:t>
       </w:r>
       <w:proofErr w:type="spellStart"/>
       <w:r>
@@ -2652,7 +2598,7 @@
     </w:p>
     <w:p>
       <w:pPr>
-        <w:pStyle w:val="ListeParagraf"/>
+        <w:pStyle w:val="ListParagraph"/>
         <w:numPr>
           <w:ilvl w:val="1"/>
           <w:numId w:val="1"/>
@@ -2953,7 +2899,7 @@
     </w:p>
     <w:p>
       <w:pPr>
-        <w:pStyle w:val="ListeParagraf"/>
+        <w:pStyle w:val="ListParagraph"/>
         <w:numPr>
           <w:ilvl w:val="1"/>
           <w:numId w:val="1"/>
@@ -3094,7 +3040,7 @@
     </w:p>
     <w:p>
       <w:pPr>
-        <w:pStyle w:val="ListeParagraf"/>
+        <w:pStyle w:val="ListParagraph"/>
         <w:numPr>
           <w:ilvl w:val="1"/>
           <w:numId w:val="1"/>
@@ -3286,7 +3232,7 @@
     </w:p>
     <w:p>
       <w:pPr>
-        <w:pStyle w:val="ListeParagraf"/>
+        <w:pStyle w:val="ListParagraph"/>
         <w:numPr>
           <w:ilvl w:val="0"/>
           <w:numId w:val="2"/>
@@ -3440,7 +3386,7 @@
     </w:p>
     <w:p>
       <w:pPr>
-        <w:pStyle w:val="ListeParagraf"/>
+        <w:pStyle w:val="ListParagraph"/>
         <w:numPr>
           <w:ilvl w:val="0"/>
           <w:numId w:val="2"/>
@@ -3892,7 +3838,7 @@
     </w:p>
     <w:p>
       <w:pPr>
-        <w:pStyle w:val="ListeParagraf"/>
+        <w:pStyle w:val="ListParagraph"/>
         <w:numPr>
           <w:ilvl w:val="0"/>
           <w:numId w:val="2"/>
@@ -4244,7 +4190,7 @@
     </w:p>
     <w:p>
       <w:pPr>
-        <w:pStyle w:val="ListeParagraf"/>
+        <w:pStyle w:val="ListParagraph"/>
         <w:numPr>
           <w:ilvl w:val="0"/>
           <w:numId w:val="2"/>
@@ -4477,7 +4423,7 @@
     </w:p>
     <w:p>
       <w:pPr>
-        <w:pStyle w:val="ListeParagraf"/>
+        <w:pStyle w:val="ListParagraph"/>
         <w:numPr>
           <w:ilvl w:val="0"/>
           <w:numId w:val="2"/>
@@ -4660,7 +4606,7 @@
     </w:p>
     <w:p>
       <w:pPr>
-        <w:pStyle w:val="ListeParagraf"/>
+        <w:pStyle w:val="ListParagraph"/>
         <w:numPr>
           <w:ilvl w:val="0"/>
           <w:numId w:val="2"/>
@@ -5063,7 +5009,7 @@
     </w:p>
     <w:p>
       <w:pPr>
-        <w:pStyle w:val="ListeParagraf"/>
+        <w:pStyle w:val="ListParagraph"/>
         <w:numPr>
           <w:ilvl w:val="0"/>
           <w:numId w:val="2"/>
@@ -5626,7 +5572,7 @@
     </w:p>
     <w:p>
       <w:pPr>
-        <w:pStyle w:val="ListeParagraf"/>
+        <w:pStyle w:val="ListParagraph"/>
         <w:numPr>
           <w:ilvl w:val="0"/>
           <w:numId w:val="2"/>
@@ -5778,7 +5724,7 @@
     </w:p>
     <w:p>
       <w:pPr>
-        <w:pStyle w:val="ListeParagraf"/>
+        <w:pStyle w:val="ListParagraph"/>
         <w:numPr>
           <w:ilvl w:val="0"/>
           <w:numId w:val="2"/>
@@ -5941,7 +5887,7 @@
     </w:p>
     <w:p>
       <w:pPr>
-        <w:pStyle w:val="ListeParagraf"/>
+        <w:pStyle w:val="ListParagraph"/>
         <w:numPr>
           <w:ilvl w:val="0"/>
           <w:numId w:val="2"/>
@@ -6104,7 +6050,7 @@
     </w:p>
     <w:p>
       <w:pPr>
-        <w:pStyle w:val="ListeParagraf"/>
+        <w:pStyle w:val="ListParagraph"/>
         <w:numPr>
           <w:ilvl w:val="0"/>
           <w:numId w:val="2"/>
@@ -6596,7 +6542,7 @@
     </w:p>
     <w:p>
       <w:pPr>
-        <w:pStyle w:val="ListeParagraf"/>
+        <w:pStyle w:val="ListParagraph"/>
         <w:numPr>
           <w:ilvl w:val="0"/>
           <w:numId w:val="2"/>
@@ -6630,7 +6576,7 @@
     </w:p>
     <w:p>
       <w:pPr>
-        <w:pStyle w:val="ListeParagraf"/>
+        <w:pStyle w:val="ListParagraph"/>
         <w:numPr>
           <w:ilvl w:val="0"/>
           <w:numId w:val="4"/>
@@ -6793,7 +6739,7 @@
     </w:p>
     <w:p>
       <w:pPr>
-        <w:pStyle w:val="ListeParagraf"/>
+        <w:pStyle w:val="ListParagraph"/>
         <w:numPr>
           <w:ilvl w:val="0"/>
           <w:numId w:val="4"/>
@@ -7050,7 +6996,7 @@
     </w:p>
     <w:p>
       <w:pPr>
-        <w:pStyle w:val="ListeParagraf"/>
+        <w:pStyle w:val="ListParagraph"/>
         <w:numPr>
           <w:ilvl w:val="0"/>
           <w:numId w:val="4"/>
@@ -7413,7 +7359,7 @@
     </w:p>
     <w:p>
       <w:pPr>
-        <w:pStyle w:val="ListeParagraf"/>
+        <w:pStyle w:val="ListParagraph"/>
         <w:numPr>
           <w:ilvl w:val="0"/>
           <w:numId w:val="4"/>
@@ -7936,7 +7882,7 @@
     </w:p>
     <w:p>
       <w:pPr>
-        <w:pStyle w:val="ListeParagraf"/>
+        <w:pStyle w:val="ListParagraph"/>
         <w:numPr>
           <w:ilvl w:val="0"/>
           <w:numId w:val="4"/>
@@ -8128,13 +8074,2377 @@
     </w:p>
     <w:p>
       <w:pPr>
+        <w:tabs>
+          <w:tab w:val="left" w:pos="220"/>
+          <w:tab w:val="left" w:pos="720"/>
+        </w:tabs>
+        <w:autoSpaceDE w:val="0"/>
+        <w:autoSpaceDN w:val="0"/>
+        <w:adjustRightInd w:val="0"/>
+        <w:spacing w:after="320" w:line="360" w:lineRule="auto"/>
+        <w:rPr>
+          <w:rFonts w:cstheme="minorHAnsi"/>
+          <w:color w:val="000000" w:themeColor="text1"/>
+          <w:sz w:val="26"/>
+          <w:szCs w:val="26"/>
+        </w:rPr>
+      </w:pPr>
+    </w:p>
+    <w:p>
+      <w:pPr>
+        <w:pStyle w:val="ListParagraph"/>
+        <w:numPr>
+          <w:ilvl w:val="0"/>
+          <w:numId w:val="6"/>
+        </w:numPr>
         <w:spacing w:line="360" w:lineRule="auto"/>
-        <w:rPr>
-          <w:rFonts w:cstheme="minorHAnsi"/>
-          <w:color w:val="000000" w:themeColor="text1"/>
-          <w:sz w:val="26"/>
-          <w:szCs w:val="26"/>
-        </w:rPr>
+        <w:jc w:val="both"/>
+      </w:pPr>
+      <w:proofErr w:type="spellStart"/>
+      <w:r>
+        <w:lastRenderedPageBreak/>
+        <w:t>Pre-confirmed</w:t>
+      </w:r>
+      <w:proofErr w:type="spellEnd"/>
+      <w:r>
+        <w:t xml:space="preserve"> </w:t>
+      </w:r>
+      <w:proofErr w:type="spellStart"/>
+      <w:r>
+        <w:t>list</w:t>
+      </w:r>
+      <w:proofErr w:type="spellEnd"/>
+      <w:r>
+        <w:t>:</w:t>
+      </w:r>
+      <w:r>
+        <w:rPr>
+          <w:b/>
+        </w:rPr>
+        <w:t xml:space="preserve"> </w:t>
+      </w:r>
+      <w:r>
+        <w:t xml:space="preserve">A </w:t>
+      </w:r>
+      <w:proofErr w:type="spellStart"/>
+      <w:r>
+        <w:t>list</w:t>
+      </w:r>
+      <w:proofErr w:type="spellEnd"/>
+      <w:r>
+        <w:t xml:space="preserve"> </w:t>
+      </w:r>
+      <w:proofErr w:type="spellStart"/>
+      <w:r>
+        <w:t>that</w:t>
+      </w:r>
+      <w:proofErr w:type="spellEnd"/>
+      <w:r>
+        <w:t xml:space="preserve"> </w:t>
+      </w:r>
+      <w:proofErr w:type="spellStart"/>
+      <w:r>
+        <w:t>contains</w:t>
+      </w:r>
+      <w:proofErr w:type="spellEnd"/>
+      <w:r>
+        <w:t xml:space="preserve"> </w:t>
+      </w:r>
+      <w:proofErr w:type="spellStart"/>
+      <w:r>
+        <w:t>the</w:t>
+      </w:r>
+      <w:proofErr w:type="spellEnd"/>
+      <w:r>
+        <w:t xml:space="preserve"> name of </w:t>
+      </w:r>
+      <w:proofErr w:type="spellStart"/>
+      <w:r>
+        <w:t>the</w:t>
+      </w:r>
+      <w:proofErr w:type="spellEnd"/>
+      <w:r>
+        <w:t xml:space="preserve"> </w:t>
+      </w:r>
+      <w:proofErr w:type="spellStart"/>
+      <w:r>
+        <w:t>third</w:t>
+      </w:r>
+      <w:proofErr w:type="spellEnd"/>
+      <w:r>
+        <w:t xml:space="preserve"> </w:t>
+      </w:r>
+      <w:proofErr w:type="spellStart"/>
+      <w:r>
+        <w:t>parties</w:t>
+      </w:r>
+      <w:proofErr w:type="spellEnd"/>
+      <w:r>
+        <w:t xml:space="preserve"> </w:t>
+      </w:r>
+      <w:proofErr w:type="spellStart"/>
+      <w:r>
+        <w:t>that</w:t>
+      </w:r>
+      <w:proofErr w:type="spellEnd"/>
+      <w:r>
+        <w:t xml:space="preserve"> an </w:t>
+      </w:r>
+      <w:proofErr w:type="spellStart"/>
+      <w:r>
+        <w:t>individual</w:t>
+      </w:r>
+      <w:proofErr w:type="spellEnd"/>
+      <w:r>
+        <w:t xml:space="preserve"> </w:t>
+      </w:r>
+      <w:proofErr w:type="spellStart"/>
+      <w:r>
+        <w:t>allows</w:t>
+      </w:r>
+      <w:proofErr w:type="spellEnd"/>
+      <w:r>
+        <w:t xml:space="preserve"> </w:t>
+      </w:r>
+      <w:proofErr w:type="spellStart"/>
+      <w:r>
+        <w:t>to</w:t>
+      </w:r>
+      <w:proofErr w:type="spellEnd"/>
+      <w:r>
+        <w:t xml:space="preserve"> </w:t>
+      </w:r>
+      <w:proofErr w:type="spellStart"/>
+      <w:r>
+        <w:t>share</w:t>
+      </w:r>
+      <w:proofErr w:type="spellEnd"/>
+      <w:r>
+        <w:t xml:space="preserve"> his/her data </w:t>
+      </w:r>
+      <w:proofErr w:type="spellStart"/>
+      <w:r>
+        <w:t>without</w:t>
+      </w:r>
+      <w:proofErr w:type="spellEnd"/>
+      <w:r>
+        <w:t xml:space="preserve"> </w:t>
+      </w:r>
+      <w:proofErr w:type="spellStart"/>
+      <w:r>
+        <w:t>giving</w:t>
+      </w:r>
+      <w:proofErr w:type="spellEnd"/>
+      <w:r>
+        <w:t xml:space="preserve"> </w:t>
+      </w:r>
+      <w:proofErr w:type="spellStart"/>
+      <w:r>
+        <w:t>additional</w:t>
+      </w:r>
+      <w:proofErr w:type="spellEnd"/>
+      <w:r>
+        <w:t xml:space="preserve"> </w:t>
+      </w:r>
+      <w:proofErr w:type="spellStart"/>
+      <w:r>
+        <w:t>approval</w:t>
+      </w:r>
+      <w:proofErr w:type="spellEnd"/>
+      <w:r>
+        <w:t xml:space="preserve">. </w:t>
+      </w:r>
+      <w:proofErr w:type="spellStart"/>
+      <w:r>
+        <w:t>The</w:t>
+      </w:r>
+      <w:proofErr w:type="spellEnd"/>
+      <w:r>
+        <w:t xml:space="preserve"> </w:t>
+      </w:r>
+      <w:proofErr w:type="spellStart"/>
+      <w:r>
+        <w:t>list</w:t>
+      </w:r>
+      <w:proofErr w:type="spellEnd"/>
+      <w:r>
+        <w:t xml:space="preserve"> is </w:t>
+      </w:r>
+      <w:proofErr w:type="spellStart"/>
+      <w:r>
+        <w:t>used</w:t>
+      </w:r>
+      <w:proofErr w:type="spellEnd"/>
+      <w:r>
+        <w:t xml:space="preserve"> </w:t>
+      </w:r>
+      <w:proofErr w:type="spellStart"/>
+      <w:r>
+        <w:t>for</w:t>
+      </w:r>
+      <w:proofErr w:type="spellEnd"/>
+      <w:r>
+        <w:t xml:space="preserve"> </w:t>
+      </w:r>
+      <w:proofErr w:type="spellStart"/>
+      <w:r>
+        <w:t>speeding</w:t>
+      </w:r>
+      <w:proofErr w:type="spellEnd"/>
+      <w:r>
+        <w:t xml:space="preserve"> </w:t>
+      </w:r>
+      <w:proofErr w:type="spellStart"/>
+      <w:r>
+        <w:t>up</w:t>
+      </w:r>
+      <w:proofErr w:type="spellEnd"/>
+      <w:r>
+        <w:t xml:space="preserve"> </w:t>
+      </w:r>
+      <w:proofErr w:type="spellStart"/>
+      <w:r>
+        <w:t>the</w:t>
+      </w:r>
+      <w:proofErr w:type="spellEnd"/>
+      <w:r>
+        <w:t xml:space="preserve"> </w:t>
+      </w:r>
+      <w:proofErr w:type="spellStart"/>
+      <w:r>
+        <w:t>process</w:t>
+      </w:r>
+      <w:proofErr w:type="spellEnd"/>
+      <w:r>
+        <w:t xml:space="preserve"> of data </w:t>
+      </w:r>
+      <w:proofErr w:type="spellStart"/>
+      <w:r>
+        <w:t>sharing</w:t>
+      </w:r>
+      <w:proofErr w:type="spellEnd"/>
+      <w:r>
+        <w:t xml:space="preserve"> </w:t>
+      </w:r>
+      <w:proofErr w:type="spellStart"/>
+      <w:r>
+        <w:t>approval</w:t>
+      </w:r>
+      <w:proofErr w:type="spellEnd"/>
+      <w:r>
+        <w:t xml:space="preserve"> </w:t>
+      </w:r>
+      <w:proofErr w:type="spellStart"/>
+      <w:r>
+        <w:t>between</w:t>
+      </w:r>
+      <w:proofErr w:type="spellEnd"/>
+      <w:r>
+        <w:t xml:space="preserve"> </w:t>
+      </w:r>
+      <w:proofErr w:type="spellStart"/>
+      <w:r>
+        <w:t>TrackMe</w:t>
+      </w:r>
+      <w:proofErr w:type="spellEnd"/>
+      <w:r>
+        <w:t xml:space="preserve"> </w:t>
+      </w:r>
+      <w:proofErr w:type="spellStart"/>
+      <w:r>
+        <w:t>and</w:t>
+      </w:r>
+      <w:proofErr w:type="spellEnd"/>
+      <w:r>
+        <w:t xml:space="preserve"> </w:t>
+      </w:r>
+      <w:proofErr w:type="spellStart"/>
+      <w:r>
+        <w:t>individuals</w:t>
+      </w:r>
+      <w:proofErr w:type="spellEnd"/>
+      <w:r>
+        <w:t xml:space="preserve">. </w:t>
+      </w:r>
+      <w:proofErr w:type="spellStart"/>
+      <w:r>
+        <w:t>Because</w:t>
+      </w:r>
+      <w:proofErr w:type="spellEnd"/>
+      <w:r>
+        <w:t xml:space="preserve">, </w:t>
+      </w:r>
+      <w:proofErr w:type="spellStart"/>
+      <w:r>
+        <w:t>every</w:t>
+      </w:r>
+      <w:proofErr w:type="spellEnd"/>
+      <w:r>
+        <w:t xml:space="preserve"> time an </w:t>
+      </w:r>
+      <w:proofErr w:type="spellStart"/>
+      <w:r>
+        <w:t>individual</w:t>
+      </w:r>
+      <w:proofErr w:type="spellEnd"/>
+      <w:r>
+        <w:t xml:space="preserve"> data is </w:t>
+      </w:r>
+      <w:proofErr w:type="spellStart"/>
+      <w:r>
+        <w:t>requested</w:t>
+      </w:r>
+      <w:proofErr w:type="spellEnd"/>
+      <w:r>
+        <w:t xml:space="preserve"> </w:t>
+      </w:r>
+      <w:proofErr w:type="spellStart"/>
+      <w:r>
+        <w:t>by</w:t>
+      </w:r>
+      <w:proofErr w:type="spellEnd"/>
+      <w:r>
+        <w:t xml:space="preserve"> a </w:t>
+      </w:r>
+      <w:proofErr w:type="spellStart"/>
+      <w:r>
+        <w:t>third</w:t>
+      </w:r>
+      <w:proofErr w:type="spellEnd"/>
+      <w:r>
+        <w:t xml:space="preserve"> </w:t>
+      </w:r>
+      <w:proofErr w:type="spellStart"/>
+      <w:r>
+        <w:t>party</w:t>
+      </w:r>
+      <w:proofErr w:type="spellEnd"/>
+      <w:r>
+        <w:t xml:space="preserve">, </w:t>
+      </w:r>
+      <w:proofErr w:type="spellStart"/>
+      <w:r>
+        <w:t>TrackMe</w:t>
+      </w:r>
+      <w:proofErr w:type="spellEnd"/>
+      <w:r>
+        <w:t xml:space="preserve"> </w:t>
+      </w:r>
+      <w:proofErr w:type="spellStart"/>
+      <w:r>
+        <w:t>should</w:t>
+      </w:r>
+      <w:proofErr w:type="spellEnd"/>
+      <w:r>
+        <w:t xml:space="preserve"> ask </w:t>
+      </w:r>
+      <w:proofErr w:type="spellStart"/>
+      <w:r>
+        <w:t>the</w:t>
+      </w:r>
+      <w:proofErr w:type="spellEnd"/>
+      <w:r>
+        <w:t xml:space="preserve"> </w:t>
+      </w:r>
+      <w:proofErr w:type="spellStart"/>
+      <w:r>
+        <w:t>permission</w:t>
+      </w:r>
+      <w:proofErr w:type="spellEnd"/>
+      <w:r>
+        <w:t xml:space="preserve"> of </w:t>
+      </w:r>
+      <w:proofErr w:type="spellStart"/>
+      <w:r>
+        <w:t>individual</w:t>
+      </w:r>
+      <w:proofErr w:type="spellEnd"/>
+      <w:r>
+        <w:t xml:space="preserve"> </w:t>
+      </w:r>
+      <w:proofErr w:type="spellStart"/>
+      <w:r>
+        <w:t>for</w:t>
+      </w:r>
+      <w:proofErr w:type="spellEnd"/>
+      <w:r>
+        <w:t xml:space="preserve"> data </w:t>
+      </w:r>
+      <w:proofErr w:type="spellStart"/>
+      <w:r>
+        <w:t>transmission</w:t>
+      </w:r>
+      <w:proofErr w:type="spellEnd"/>
+      <w:r>
+        <w:t xml:space="preserve">. </w:t>
+      </w:r>
+      <w:proofErr w:type="spellStart"/>
+      <w:r>
+        <w:t>With</w:t>
+      </w:r>
+      <w:proofErr w:type="spellEnd"/>
+      <w:r>
+        <w:t xml:space="preserve"> </w:t>
+      </w:r>
+      <w:proofErr w:type="spellStart"/>
+      <w:r>
+        <w:t>this</w:t>
+      </w:r>
+      <w:proofErr w:type="spellEnd"/>
+      <w:r>
+        <w:t xml:space="preserve"> </w:t>
+      </w:r>
+      <w:proofErr w:type="spellStart"/>
+      <w:r>
+        <w:t>list</w:t>
+      </w:r>
+      <w:proofErr w:type="spellEnd"/>
+      <w:r>
+        <w:t xml:space="preserve">, </w:t>
+      </w:r>
+      <w:proofErr w:type="spellStart"/>
+      <w:r>
+        <w:t>TrackMe</w:t>
+      </w:r>
+      <w:proofErr w:type="spellEnd"/>
+      <w:r>
+        <w:t xml:space="preserve"> </w:t>
+      </w:r>
+      <w:proofErr w:type="spellStart"/>
+      <w:r>
+        <w:t>first</w:t>
+      </w:r>
+      <w:proofErr w:type="spellEnd"/>
+      <w:r>
+        <w:t xml:space="preserve"> </w:t>
+      </w:r>
+      <w:proofErr w:type="spellStart"/>
+      <w:r>
+        <w:t>checks</w:t>
+      </w:r>
+      <w:proofErr w:type="spellEnd"/>
+      <w:r>
+        <w:t xml:space="preserve"> </w:t>
+      </w:r>
+      <w:proofErr w:type="spellStart"/>
+      <w:r>
+        <w:t>the</w:t>
+      </w:r>
+      <w:proofErr w:type="spellEnd"/>
+      <w:r>
+        <w:t xml:space="preserve"> </w:t>
+      </w:r>
+      <w:proofErr w:type="spellStart"/>
+      <w:r>
+        <w:t>list</w:t>
+      </w:r>
+      <w:proofErr w:type="spellEnd"/>
+      <w:r>
+        <w:t xml:space="preserve"> of </w:t>
+      </w:r>
+      <w:proofErr w:type="spellStart"/>
+      <w:r>
+        <w:t>the</w:t>
+      </w:r>
+      <w:proofErr w:type="spellEnd"/>
+      <w:r>
+        <w:t xml:space="preserve"> </w:t>
+      </w:r>
+      <w:proofErr w:type="spellStart"/>
+      <w:r>
+        <w:t>individual</w:t>
+      </w:r>
+      <w:proofErr w:type="spellEnd"/>
+      <w:r>
+        <w:t xml:space="preserve"> </w:t>
+      </w:r>
+      <w:proofErr w:type="spellStart"/>
+      <w:r>
+        <w:t>and</w:t>
+      </w:r>
+      <w:proofErr w:type="spellEnd"/>
+      <w:r>
+        <w:t xml:space="preserve"> </w:t>
+      </w:r>
+      <w:proofErr w:type="spellStart"/>
+      <w:r>
+        <w:t>if</w:t>
+      </w:r>
+      <w:proofErr w:type="spellEnd"/>
+      <w:r>
+        <w:t xml:space="preserve"> it </w:t>
+      </w:r>
+      <w:proofErr w:type="spellStart"/>
+      <w:r>
+        <w:t>finds</w:t>
+      </w:r>
+      <w:proofErr w:type="spellEnd"/>
+      <w:r>
+        <w:t xml:space="preserve"> </w:t>
+      </w:r>
+      <w:proofErr w:type="spellStart"/>
+      <w:r>
+        <w:t>the</w:t>
+      </w:r>
+      <w:proofErr w:type="spellEnd"/>
+      <w:r>
+        <w:t xml:space="preserve"> name of </w:t>
+      </w:r>
+      <w:proofErr w:type="spellStart"/>
+      <w:r>
+        <w:t>the</w:t>
+      </w:r>
+      <w:proofErr w:type="spellEnd"/>
+      <w:r>
+        <w:t xml:space="preserve"> </w:t>
+      </w:r>
+      <w:proofErr w:type="spellStart"/>
+      <w:r>
+        <w:t>third</w:t>
+      </w:r>
+      <w:proofErr w:type="spellEnd"/>
+      <w:r>
+        <w:t xml:space="preserve"> </w:t>
+      </w:r>
+      <w:proofErr w:type="spellStart"/>
+      <w:r>
+        <w:t>party</w:t>
+      </w:r>
+      <w:proofErr w:type="spellEnd"/>
+      <w:r>
+        <w:t xml:space="preserve">, </w:t>
+      </w:r>
+      <w:proofErr w:type="spellStart"/>
+      <w:r>
+        <w:t>then</w:t>
+      </w:r>
+      <w:proofErr w:type="spellEnd"/>
+      <w:r>
+        <w:t xml:space="preserve"> </w:t>
+      </w:r>
+      <w:proofErr w:type="spellStart"/>
+      <w:r>
+        <w:t>system</w:t>
+      </w:r>
+      <w:proofErr w:type="spellEnd"/>
+      <w:r>
+        <w:t xml:space="preserve"> </w:t>
+      </w:r>
+      <w:proofErr w:type="spellStart"/>
+      <w:r>
+        <w:t>shares</w:t>
+      </w:r>
+      <w:proofErr w:type="spellEnd"/>
+      <w:r>
+        <w:t xml:space="preserve"> </w:t>
+      </w:r>
+      <w:proofErr w:type="spellStart"/>
+      <w:r>
+        <w:t>individuals</w:t>
+      </w:r>
+      <w:proofErr w:type="spellEnd"/>
+      <w:r>
+        <w:t xml:space="preserve"> data </w:t>
+      </w:r>
+      <w:proofErr w:type="spellStart"/>
+      <w:r>
+        <w:t>directly</w:t>
+      </w:r>
+      <w:proofErr w:type="spellEnd"/>
+      <w:r>
+        <w:t xml:space="preserve">, </w:t>
+      </w:r>
+      <w:proofErr w:type="spellStart"/>
+      <w:r>
+        <w:t>however</w:t>
+      </w:r>
+      <w:proofErr w:type="spellEnd"/>
+      <w:r>
+        <w:t xml:space="preserve">, </w:t>
+      </w:r>
+      <w:proofErr w:type="spellStart"/>
+      <w:r>
+        <w:t>if</w:t>
+      </w:r>
+      <w:proofErr w:type="spellEnd"/>
+      <w:r>
+        <w:t xml:space="preserve"> </w:t>
+      </w:r>
+      <w:proofErr w:type="spellStart"/>
+      <w:r>
+        <w:t>the</w:t>
+      </w:r>
+      <w:proofErr w:type="spellEnd"/>
+      <w:r>
+        <w:t xml:space="preserve"> </w:t>
+      </w:r>
+      <w:proofErr w:type="spellStart"/>
+      <w:r>
+        <w:t>third</w:t>
+      </w:r>
+      <w:proofErr w:type="spellEnd"/>
+      <w:r>
+        <w:t xml:space="preserve"> </w:t>
+      </w:r>
+      <w:proofErr w:type="spellStart"/>
+      <w:r>
+        <w:t>party</w:t>
+      </w:r>
+      <w:proofErr w:type="spellEnd"/>
+      <w:r>
+        <w:t xml:space="preserve"> is not on </w:t>
+      </w:r>
+      <w:proofErr w:type="spellStart"/>
+      <w:r>
+        <w:t>the</w:t>
+      </w:r>
+      <w:proofErr w:type="spellEnd"/>
+      <w:r>
+        <w:t xml:space="preserve"> </w:t>
+      </w:r>
+      <w:proofErr w:type="spellStart"/>
+      <w:r>
+        <w:t>list</w:t>
+      </w:r>
+      <w:proofErr w:type="spellEnd"/>
+      <w:r>
+        <w:t xml:space="preserve">, </w:t>
+      </w:r>
+      <w:proofErr w:type="spellStart"/>
+      <w:r>
+        <w:t>then</w:t>
+      </w:r>
+      <w:proofErr w:type="spellEnd"/>
+      <w:r>
+        <w:t xml:space="preserve"> </w:t>
+      </w:r>
+      <w:proofErr w:type="spellStart"/>
+      <w:r>
+        <w:t>TrackMe</w:t>
+      </w:r>
+      <w:proofErr w:type="spellEnd"/>
+      <w:r>
+        <w:t xml:space="preserve"> </w:t>
+      </w:r>
+      <w:proofErr w:type="spellStart"/>
+      <w:r>
+        <w:t>asks</w:t>
+      </w:r>
+      <w:proofErr w:type="spellEnd"/>
+      <w:r>
+        <w:t xml:space="preserve"> </w:t>
+      </w:r>
+      <w:proofErr w:type="spellStart"/>
+      <w:r>
+        <w:t>to</w:t>
+      </w:r>
+      <w:proofErr w:type="spellEnd"/>
+      <w:r>
+        <w:t xml:space="preserve"> </w:t>
+      </w:r>
+      <w:proofErr w:type="spellStart"/>
+      <w:r>
+        <w:t>individual</w:t>
+      </w:r>
+      <w:proofErr w:type="spellEnd"/>
+      <w:r>
+        <w:t xml:space="preserve"> </w:t>
+      </w:r>
+      <w:proofErr w:type="spellStart"/>
+      <w:r>
+        <w:t>whether</w:t>
+      </w:r>
+      <w:proofErr w:type="spellEnd"/>
+      <w:r>
+        <w:t xml:space="preserve"> he/</w:t>
+      </w:r>
+      <w:proofErr w:type="spellStart"/>
+      <w:r>
+        <w:t>she</w:t>
+      </w:r>
+      <w:proofErr w:type="spellEnd"/>
+      <w:r>
+        <w:t xml:space="preserve"> </w:t>
+      </w:r>
+      <w:proofErr w:type="spellStart"/>
+      <w:r>
+        <w:t>wants</w:t>
+      </w:r>
+      <w:proofErr w:type="spellEnd"/>
+      <w:r>
+        <w:t xml:space="preserve"> </w:t>
+      </w:r>
+      <w:proofErr w:type="spellStart"/>
+      <w:r>
+        <w:t>to</w:t>
+      </w:r>
+      <w:proofErr w:type="spellEnd"/>
+      <w:r>
+        <w:t xml:space="preserve"> </w:t>
+      </w:r>
+      <w:proofErr w:type="spellStart"/>
+      <w:r>
+        <w:t>share</w:t>
+      </w:r>
+      <w:proofErr w:type="spellEnd"/>
+      <w:r>
+        <w:t xml:space="preserve"> his/her data </w:t>
+      </w:r>
+      <w:proofErr w:type="spellStart"/>
+      <w:r>
+        <w:t>with</w:t>
+      </w:r>
+      <w:proofErr w:type="spellEnd"/>
+      <w:r>
+        <w:t xml:space="preserve"> </w:t>
+      </w:r>
+      <w:proofErr w:type="spellStart"/>
+      <w:r>
+        <w:t>this</w:t>
+      </w:r>
+      <w:proofErr w:type="spellEnd"/>
+      <w:r>
+        <w:t xml:space="preserve"> </w:t>
+      </w:r>
+      <w:proofErr w:type="spellStart"/>
+      <w:r>
+        <w:t>third</w:t>
+      </w:r>
+      <w:proofErr w:type="spellEnd"/>
+      <w:r>
+        <w:t xml:space="preserve"> </w:t>
+      </w:r>
+      <w:proofErr w:type="spellStart"/>
+      <w:r>
+        <w:t>party</w:t>
+      </w:r>
+      <w:proofErr w:type="spellEnd"/>
+      <w:r>
+        <w:t xml:space="preserve">. </w:t>
+      </w:r>
+      <w:proofErr w:type="spellStart"/>
+      <w:r>
+        <w:t>Each</w:t>
+      </w:r>
+      <w:proofErr w:type="spellEnd"/>
+      <w:r>
+        <w:t xml:space="preserve"> </w:t>
+      </w:r>
+      <w:proofErr w:type="spellStart"/>
+      <w:r>
+        <w:t>individual</w:t>
+      </w:r>
+      <w:proofErr w:type="spellEnd"/>
+      <w:r>
+        <w:t xml:space="preserve"> has </w:t>
+      </w:r>
+      <w:proofErr w:type="spellStart"/>
+      <w:r>
+        <w:t>their</w:t>
+      </w:r>
+      <w:proofErr w:type="spellEnd"/>
+      <w:r>
+        <w:t xml:space="preserve"> </w:t>
+      </w:r>
+      <w:proofErr w:type="spellStart"/>
+      <w:r>
+        <w:t>own</w:t>
+      </w:r>
+      <w:proofErr w:type="spellEnd"/>
+      <w:r>
+        <w:t xml:space="preserve"> </w:t>
+      </w:r>
+      <w:proofErr w:type="spellStart"/>
+      <w:r>
+        <w:t>unique</w:t>
+      </w:r>
+      <w:proofErr w:type="spellEnd"/>
+      <w:r>
+        <w:t xml:space="preserve"> </w:t>
+      </w:r>
+      <w:proofErr w:type="spellStart"/>
+      <w:r>
+        <w:t>pre-confirmed</w:t>
+      </w:r>
+      <w:proofErr w:type="spellEnd"/>
+      <w:r>
+        <w:t xml:space="preserve"> </w:t>
+      </w:r>
+      <w:proofErr w:type="spellStart"/>
+      <w:r>
+        <w:t>lists</w:t>
+      </w:r>
+      <w:proofErr w:type="spellEnd"/>
+      <w:r>
+        <w:t xml:space="preserve"> </w:t>
+      </w:r>
+      <w:proofErr w:type="spellStart"/>
+      <w:r>
+        <w:t>and</w:t>
+      </w:r>
+      <w:proofErr w:type="spellEnd"/>
+      <w:r>
+        <w:t xml:space="preserve"> </w:t>
+      </w:r>
+      <w:proofErr w:type="spellStart"/>
+      <w:r>
+        <w:t>they</w:t>
+      </w:r>
+      <w:proofErr w:type="spellEnd"/>
+      <w:r>
+        <w:t xml:space="preserve"> </w:t>
+      </w:r>
+      <w:proofErr w:type="spellStart"/>
+      <w:r>
+        <w:t>are</w:t>
+      </w:r>
+      <w:proofErr w:type="spellEnd"/>
+      <w:r>
+        <w:t xml:space="preserve"> </w:t>
+      </w:r>
+      <w:proofErr w:type="spellStart"/>
+      <w:r>
+        <w:t>able</w:t>
+      </w:r>
+      <w:proofErr w:type="spellEnd"/>
+      <w:r>
+        <w:t xml:space="preserve"> </w:t>
+      </w:r>
+      <w:proofErr w:type="spellStart"/>
+      <w:r>
+        <w:t>to</w:t>
+      </w:r>
+      <w:proofErr w:type="spellEnd"/>
+      <w:r>
+        <w:t xml:space="preserve"> </w:t>
+      </w:r>
+      <w:proofErr w:type="spellStart"/>
+      <w:r>
+        <w:t>manage</w:t>
+      </w:r>
+      <w:proofErr w:type="spellEnd"/>
+      <w:r>
+        <w:t xml:space="preserve"> </w:t>
+      </w:r>
+      <w:proofErr w:type="spellStart"/>
+      <w:r>
+        <w:t>their</w:t>
+      </w:r>
+      <w:proofErr w:type="spellEnd"/>
+      <w:r>
+        <w:t xml:space="preserve"> </w:t>
+      </w:r>
+      <w:proofErr w:type="spellStart"/>
+      <w:r>
+        <w:t>lists</w:t>
+      </w:r>
+      <w:proofErr w:type="spellEnd"/>
+      <w:r>
+        <w:t xml:space="preserve"> </w:t>
+      </w:r>
+      <w:proofErr w:type="spellStart"/>
+      <w:r>
+        <w:t>to</w:t>
+      </w:r>
+      <w:proofErr w:type="spellEnd"/>
+      <w:r>
+        <w:t xml:space="preserve"> </w:t>
+      </w:r>
+      <w:proofErr w:type="spellStart"/>
+      <w:r>
+        <w:t>remove</w:t>
+      </w:r>
+      <w:proofErr w:type="spellEnd"/>
+      <w:r>
+        <w:t xml:space="preserve"> </w:t>
+      </w:r>
+      <w:proofErr w:type="spellStart"/>
+      <w:r>
+        <w:t>and</w:t>
+      </w:r>
+      <w:proofErr w:type="spellEnd"/>
+      <w:r>
+        <w:t xml:space="preserve"> </w:t>
+      </w:r>
+      <w:proofErr w:type="spellStart"/>
+      <w:r>
+        <w:t>add</w:t>
+      </w:r>
+      <w:proofErr w:type="spellEnd"/>
+      <w:r>
+        <w:t xml:space="preserve"> </w:t>
+      </w:r>
+      <w:proofErr w:type="spellStart"/>
+      <w:r>
+        <w:t>new</w:t>
+      </w:r>
+      <w:proofErr w:type="spellEnd"/>
+      <w:r>
+        <w:t xml:space="preserve"> </w:t>
+      </w:r>
+      <w:proofErr w:type="spellStart"/>
+      <w:r>
+        <w:t>third</w:t>
+      </w:r>
+      <w:proofErr w:type="spellEnd"/>
+      <w:r>
+        <w:t xml:space="preserve"> </w:t>
+      </w:r>
+      <w:proofErr w:type="spellStart"/>
+      <w:r>
+        <w:t>parties</w:t>
+      </w:r>
+      <w:proofErr w:type="spellEnd"/>
+      <w:r>
+        <w:t>.</w:t>
+      </w:r>
+    </w:p>
+    <w:p>
+      <w:pPr>
+        <w:pStyle w:val="ListParagraph"/>
+        <w:spacing w:line="360" w:lineRule="auto"/>
+        <w:jc w:val="both"/>
+      </w:pPr>
+    </w:p>
+    <w:p>
+      <w:pPr>
+        <w:pStyle w:val="ListParagraph"/>
+        <w:numPr>
+          <w:ilvl w:val="0"/>
+          <w:numId w:val="6"/>
+        </w:numPr>
+        <w:spacing w:line="360" w:lineRule="auto"/>
+        <w:jc w:val="both"/>
+      </w:pPr>
+      <w:proofErr w:type="spellStart"/>
+      <w:r>
+        <w:t>Indirect</w:t>
+      </w:r>
+      <w:proofErr w:type="spellEnd"/>
+      <w:r>
+        <w:t xml:space="preserve"> </w:t>
+      </w:r>
+      <w:proofErr w:type="spellStart"/>
+      <w:r>
+        <w:t>approval</w:t>
+      </w:r>
+      <w:proofErr w:type="spellEnd"/>
+      <w:r>
+        <w:t xml:space="preserve"> </w:t>
+      </w:r>
+      <w:proofErr w:type="spellStart"/>
+      <w:r>
+        <w:t>request</w:t>
+      </w:r>
+      <w:proofErr w:type="spellEnd"/>
+      <w:r>
+        <w:t>:</w:t>
+      </w:r>
+      <w:r>
+        <w:rPr>
+          <w:b/>
+        </w:rPr>
+        <w:t xml:space="preserve"> </w:t>
+      </w:r>
+      <w:proofErr w:type="spellStart"/>
+      <w:r>
+        <w:t>When</w:t>
+      </w:r>
+      <w:proofErr w:type="spellEnd"/>
+      <w:r>
+        <w:t xml:space="preserve"> a </w:t>
+      </w:r>
+      <w:proofErr w:type="spellStart"/>
+      <w:r>
+        <w:t>third</w:t>
+      </w:r>
+      <w:proofErr w:type="spellEnd"/>
+      <w:r>
+        <w:t xml:space="preserve"> </w:t>
+      </w:r>
+      <w:proofErr w:type="spellStart"/>
+      <w:r>
+        <w:t>party</w:t>
+      </w:r>
+      <w:proofErr w:type="spellEnd"/>
+      <w:r>
+        <w:t xml:space="preserve"> </w:t>
+      </w:r>
+      <w:proofErr w:type="spellStart"/>
+      <w:r>
+        <w:t>makes</w:t>
+      </w:r>
+      <w:proofErr w:type="spellEnd"/>
+      <w:r>
+        <w:t xml:space="preserve"> an </w:t>
+      </w:r>
+      <w:proofErr w:type="spellStart"/>
+      <w:r>
+        <w:t>individual</w:t>
+      </w:r>
+      <w:proofErr w:type="spellEnd"/>
+      <w:r>
+        <w:t xml:space="preserve"> data </w:t>
+      </w:r>
+      <w:proofErr w:type="spellStart"/>
+      <w:r>
+        <w:t>request</w:t>
+      </w:r>
+      <w:proofErr w:type="spellEnd"/>
+      <w:r>
+        <w:t xml:space="preserve">, </w:t>
+      </w:r>
+      <w:proofErr w:type="spellStart"/>
+      <w:r>
+        <w:t>before</w:t>
+      </w:r>
+      <w:proofErr w:type="spellEnd"/>
+      <w:r>
+        <w:t xml:space="preserve"> </w:t>
+      </w:r>
+      <w:proofErr w:type="spellStart"/>
+      <w:r>
+        <w:t>asking</w:t>
+      </w:r>
+      <w:proofErr w:type="spellEnd"/>
+      <w:r>
+        <w:t xml:space="preserve"> </w:t>
+      </w:r>
+      <w:proofErr w:type="spellStart"/>
+      <w:r>
+        <w:t>directly</w:t>
+      </w:r>
+      <w:proofErr w:type="spellEnd"/>
+      <w:r>
+        <w:t xml:space="preserve"> </w:t>
+      </w:r>
+      <w:proofErr w:type="spellStart"/>
+      <w:r>
+        <w:t>to</w:t>
+      </w:r>
+      <w:proofErr w:type="spellEnd"/>
+      <w:r>
+        <w:t xml:space="preserve"> </w:t>
+      </w:r>
+      <w:proofErr w:type="spellStart"/>
+      <w:r>
+        <w:t>the</w:t>
+      </w:r>
+      <w:proofErr w:type="spellEnd"/>
+      <w:r>
+        <w:t xml:space="preserve"> </w:t>
+      </w:r>
+      <w:proofErr w:type="spellStart"/>
+      <w:r>
+        <w:t>individual</w:t>
+      </w:r>
+      <w:proofErr w:type="spellEnd"/>
+      <w:r>
+        <w:t xml:space="preserve"> </w:t>
+      </w:r>
+      <w:proofErr w:type="spellStart"/>
+      <w:r>
+        <w:t>for</w:t>
+      </w:r>
+      <w:proofErr w:type="spellEnd"/>
+      <w:r>
+        <w:t xml:space="preserve"> his/her </w:t>
+      </w:r>
+      <w:proofErr w:type="spellStart"/>
+      <w:r>
+        <w:t>approval</w:t>
+      </w:r>
+      <w:proofErr w:type="spellEnd"/>
+      <w:r>
+        <w:t xml:space="preserve">, </w:t>
+      </w:r>
+      <w:proofErr w:type="spellStart"/>
+      <w:r>
+        <w:t>system</w:t>
+      </w:r>
+      <w:proofErr w:type="spellEnd"/>
+      <w:r>
+        <w:t xml:space="preserve"> </w:t>
+      </w:r>
+      <w:proofErr w:type="spellStart"/>
+      <w:r>
+        <w:t>first</w:t>
+      </w:r>
+      <w:proofErr w:type="spellEnd"/>
+      <w:r>
+        <w:t xml:space="preserve"> </w:t>
+      </w:r>
+      <w:proofErr w:type="spellStart"/>
+      <w:r>
+        <w:t>looks</w:t>
+      </w:r>
+      <w:proofErr w:type="spellEnd"/>
+      <w:r>
+        <w:t xml:space="preserve"> at </w:t>
+      </w:r>
+      <w:proofErr w:type="spellStart"/>
+      <w:r>
+        <w:t>the</w:t>
+      </w:r>
+      <w:proofErr w:type="spellEnd"/>
+      <w:r>
+        <w:t xml:space="preserve"> </w:t>
+      </w:r>
+      <w:proofErr w:type="spellStart"/>
+      <w:r>
+        <w:t>pre-confirmed</w:t>
+      </w:r>
+      <w:proofErr w:type="spellEnd"/>
+      <w:r>
+        <w:t xml:space="preserve"> </w:t>
+      </w:r>
+      <w:proofErr w:type="spellStart"/>
+      <w:r>
+        <w:t>list</w:t>
+      </w:r>
+      <w:proofErr w:type="spellEnd"/>
+      <w:r>
+        <w:t xml:space="preserve"> of </w:t>
+      </w:r>
+      <w:proofErr w:type="spellStart"/>
+      <w:r>
+        <w:t>the</w:t>
+      </w:r>
+      <w:proofErr w:type="spellEnd"/>
+      <w:r>
+        <w:t xml:space="preserve"> </w:t>
+      </w:r>
+      <w:proofErr w:type="spellStart"/>
+      <w:r>
+        <w:t>individual</w:t>
+      </w:r>
+      <w:proofErr w:type="spellEnd"/>
+      <w:r>
+        <w:t xml:space="preserve"> </w:t>
+      </w:r>
+      <w:proofErr w:type="spellStart"/>
+      <w:r>
+        <w:t>to</w:t>
+      </w:r>
+      <w:proofErr w:type="spellEnd"/>
+      <w:r>
+        <w:t xml:space="preserve"> </w:t>
+      </w:r>
+      <w:proofErr w:type="spellStart"/>
+      <w:r>
+        <w:t>see</w:t>
+      </w:r>
+      <w:proofErr w:type="spellEnd"/>
+      <w:r>
+        <w:t xml:space="preserve"> </w:t>
+      </w:r>
+      <w:proofErr w:type="spellStart"/>
+      <w:r>
+        <w:t>whether</w:t>
+      </w:r>
+      <w:proofErr w:type="spellEnd"/>
+      <w:r>
+        <w:t xml:space="preserve"> </w:t>
+      </w:r>
+      <w:proofErr w:type="spellStart"/>
+      <w:r>
+        <w:t>the</w:t>
+      </w:r>
+      <w:proofErr w:type="spellEnd"/>
+      <w:r>
+        <w:t xml:space="preserve"> </w:t>
+      </w:r>
+      <w:proofErr w:type="spellStart"/>
+      <w:r>
+        <w:t>individual</w:t>
+      </w:r>
+      <w:proofErr w:type="spellEnd"/>
+      <w:r>
+        <w:t xml:space="preserve"> has </w:t>
+      </w:r>
+      <w:proofErr w:type="spellStart"/>
+      <w:r>
+        <w:t>already</w:t>
+      </w:r>
+      <w:proofErr w:type="spellEnd"/>
+      <w:r>
+        <w:t xml:space="preserve"> </w:t>
+      </w:r>
+      <w:proofErr w:type="spellStart"/>
+      <w:r>
+        <w:t>white</w:t>
+      </w:r>
+      <w:proofErr w:type="spellEnd"/>
+      <w:r>
+        <w:t xml:space="preserve"> </w:t>
+      </w:r>
+      <w:proofErr w:type="spellStart"/>
+      <w:r>
+        <w:t>listed</w:t>
+      </w:r>
+      <w:proofErr w:type="spellEnd"/>
+      <w:r>
+        <w:t xml:space="preserve"> </w:t>
+      </w:r>
+      <w:proofErr w:type="spellStart"/>
+      <w:r>
+        <w:t>that</w:t>
+      </w:r>
+      <w:proofErr w:type="spellEnd"/>
+      <w:r>
+        <w:t xml:space="preserve"> </w:t>
+      </w:r>
+      <w:proofErr w:type="spellStart"/>
+      <w:r>
+        <w:t>third</w:t>
+      </w:r>
+      <w:proofErr w:type="spellEnd"/>
+      <w:r>
+        <w:t xml:space="preserve"> </w:t>
+      </w:r>
+      <w:proofErr w:type="spellStart"/>
+      <w:r>
+        <w:t>party</w:t>
+      </w:r>
+      <w:proofErr w:type="spellEnd"/>
+      <w:r>
+        <w:t xml:space="preserve">. </w:t>
+      </w:r>
+      <w:proofErr w:type="spellStart"/>
+      <w:r>
+        <w:t>This</w:t>
+      </w:r>
+      <w:proofErr w:type="spellEnd"/>
+      <w:r>
+        <w:t xml:space="preserve"> </w:t>
+      </w:r>
+      <w:proofErr w:type="spellStart"/>
+      <w:r>
+        <w:t>process</w:t>
+      </w:r>
+      <w:proofErr w:type="spellEnd"/>
+      <w:r>
+        <w:t xml:space="preserve"> is </w:t>
+      </w:r>
+      <w:proofErr w:type="spellStart"/>
+      <w:r>
+        <w:t>called</w:t>
+      </w:r>
+      <w:proofErr w:type="spellEnd"/>
+      <w:r>
+        <w:t xml:space="preserve"> as “</w:t>
+      </w:r>
+      <w:proofErr w:type="spellStart"/>
+      <w:r>
+        <w:t>indirect</w:t>
+      </w:r>
+      <w:proofErr w:type="spellEnd"/>
+      <w:r>
+        <w:t xml:space="preserve"> </w:t>
+      </w:r>
+      <w:proofErr w:type="spellStart"/>
+      <w:r>
+        <w:t>approval</w:t>
+      </w:r>
+      <w:proofErr w:type="spellEnd"/>
+      <w:r>
+        <w:t xml:space="preserve"> </w:t>
+      </w:r>
+      <w:proofErr w:type="spellStart"/>
+      <w:r>
+        <w:t>request</w:t>
+      </w:r>
+      <w:proofErr w:type="spellEnd"/>
+      <w:r>
+        <w:t xml:space="preserve">”. </w:t>
+      </w:r>
+      <w:proofErr w:type="spellStart"/>
+      <w:r>
+        <w:t>The</w:t>
+      </w:r>
+      <w:proofErr w:type="spellEnd"/>
+      <w:r>
+        <w:t xml:space="preserve"> </w:t>
+      </w:r>
+      <w:proofErr w:type="spellStart"/>
+      <w:r>
+        <w:t>reason</w:t>
+      </w:r>
+      <w:proofErr w:type="spellEnd"/>
+      <w:r>
+        <w:t xml:space="preserve"> </w:t>
+      </w:r>
+      <w:proofErr w:type="spellStart"/>
+      <w:r>
+        <w:t>under</w:t>
+      </w:r>
+      <w:proofErr w:type="spellEnd"/>
+      <w:r>
+        <w:t xml:space="preserve"> </w:t>
+      </w:r>
+      <w:proofErr w:type="spellStart"/>
+      <w:r>
+        <w:t>this</w:t>
+      </w:r>
+      <w:proofErr w:type="spellEnd"/>
+      <w:r>
+        <w:t xml:space="preserve"> </w:t>
+      </w:r>
+      <w:proofErr w:type="spellStart"/>
+      <w:r>
+        <w:t>process</w:t>
+      </w:r>
+      <w:proofErr w:type="spellEnd"/>
+      <w:r>
+        <w:t xml:space="preserve"> is </w:t>
+      </w:r>
+      <w:proofErr w:type="spellStart"/>
+      <w:r>
+        <w:t>to</w:t>
+      </w:r>
+      <w:proofErr w:type="spellEnd"/>
+      <w:r>
+        <w:t xml:space="preserve"> </w:t>
+      </w:r>
+      <w:proofErr w:type="spellStart"/>
+      <w:r>
+        <w:t>speed</w:t>
+      </w:r>
+      <w:proofErr w:type="spellEnd"/>
+      <w:r>
+        <w:t xml:space="preserve"> </w:t>
+      </w:r>
+      <w:proofErr w:type="spellStart"/>
+      <w:r>
+        <w:t>up</w:t>
+      </w:r>
+      <w:proofErr w:type="spellEnd"/>
+      <w:r>
+        <w:t xml:space="preserve"> </w:t>
+      </w:r>
+      <w:proofErr w:type="spellStart"/>
+      <w:r>
+        <w:t>the</w:t>
+      </w:r>
+      <w:proofErr w:type="spellEnd"/>
+      <w:r>
+        <w:t xml:space="preserve"> </w:t>
+      </w:r>
+      <w:proofErr w:type="spellStart"/>
+      <w:r>
+        <w:t>process</w:t>
+      </w:r>
+      <w:proofErr w:type="spellEnd"/>
+      <w:r>
+        <w:t xml:space="preserve"> of data </w:t>
+      </w:r>
+      <w:proofErr w:type="spellStart"/>
+      <w:r>
+        <w:t>request</w:t>
+      </w:r>
+      <w:proofErr w:type="spellEnd"/>
+      <w:r>
+        <w:t xml:space="preserve"> </w:t>
+      </w:r>
+      <w:proofErr w:type="spellStart"/>
+      <w:r>
+        <w:t>and</w:t>
+      </w:r>
+      <w:proofErr w:type="spellEnd"/>
+      <w:r>
+        <w:t xml:space="preserve"> not </w:t>
+      </w:r>
+      <w:proofErr w:type="spellStart"/>
+      <w:r>
+        <w:t>to</w:t>
+      </w:r>
+      <w:proofErr w:type="spellEnd"/>
+      <w:r>
+        <w:t xml:space="preserve"> </w:t>
+      </w:r>
+      <w:proofErr w:type="spellStart"/>
+      <w:r>
+        <w:t>annoy</w:t>
+      </w:r>
+      <w:proofErr w:type="spellEnd"/>
+      <w:r>
+        <w:t xml:space="preserve"> </w:t>
+      </w:r>
+      <w:proofErr w:type="spellStart"/>
+      <w:r>
+        <w:t>individuals</w:t>
+      </w:r>
+      <w:proofErr w:type="spellEnd"/>
+      <w:r>
+        <w:t xml:space="preserve"> </w:t>
+      </w:r>
+      <w:proofErr w:type="spellStart"/>
+      <w:r>
+        <w:t>constantly</w:t>
+      </w:r>
+      <w:proofErr w:type="spellEnd"/>
+      <w:r>
+        <w:t xml:space="preserve"> </w:t>
+      </w:r>
+      <w:proofErr w:type="spellStart"/>
+      <w:r>
+        <w:t>each</w:t>
+      </w:r>
+      <w:proofErr w:type="spellEnd"/>
+      <w:r>
+        <w:t xml:space="preserve"> time his/her data is </w:t>
+      </w:r>
+      <w:proofErr w:type="spellStart"/>
+      <w:r>
+        <w:t>requested</w:t>
+      </w:r>
+      <w:proofErr w:type="spellEnd"/>
+      <w:r>
+        <w:t xml:space="preserve"> </w:t>
+      </w:r>
+      <w:proofErr w:type="spellStart"/>
+      <w:r>
+        <w:t>by</w:t>
+      </w:r>
+      <w:proofErr w:type="spellEnd"/>
+      <w:r>
+        <w:t xml:space="preserve"> a </w:t>
+      </w:r>
+      <w:proofErr w:type="spellStart"/>
+      <w:r>
+        <w:t>third</w:t>
+      </w:r>
+      <w:proofErr w:type="spellEnd"/>
+      <w:r>
+        <w:t xml:space="preserve"> </w:t>
+      </w:r>
+      <w:proofErr w:type="spellStart"/>
+      <w:r>
+        <w:t>party</w:t>
+      </w:r>
+      <w:proofErr w:type="spellEnd"/>
+      <w:r>
+        <w:t>.</w:t>
+      </w:r>
+    </w:p>
+    <w:p>
+      <w:pPr>
+        <w:spacing w:line="360" w:lineRule="auto"/>
+        <w:jc w:val="both"/>
+      </w:pPr>
+    </w:p>
+    <w:p>
+      <w:pPr>
+        <w:pStyle w:val="ListParagraph"/>
+        <w:numPr>
+          <w:ilvl w:val="0"/>
+          <w:numId w:val="6"/>
+        </w:numPr>
+        <w:spacing w:line="360" w:lineRule="auto"/>
+        <w:jc w:val="both"/>
+      </w:pPr>
+      <w:r>
+        <w:t xml:space="preserve">Direct </w:t>
+      </w:r>
+      <w:proofErr w:type="spellStart"/>
+      <w:r>
+        <w:t>approval</w:t>
+      </w:r>
+      <w:proofErr w:type="spellEnd"/>
+      <w:r>
+        <w:t xml:space="preserve"> </w:t>
+      </w:r>
+      <w:proofErr w:type="spellStart"/>
+      <w:r>
+        <w:t>request</w:t>
+      </w:r>
+      <w:proofErr w:type="spellEnd"/>
+      <w:r>
+        <w:t>:</w:t>
+      </w:r>
+      <w:r>
+        <w:rPr>
+          <w:b/>
+        </w:rPr>
+        <w:t xml:space="preserve"> </w:t>
+      </w:r>
+      <w:proofErr w:type="spellStart"/>
+      <w:r>
+        <w:t>If</w:t>
+      </w:r>
+      <w:proofErr w:type="spellEnd"/>
+      <w:r>
+        <w:t xml:space="preserve"> </w:t>
+      </w:r>
+      <w:proofErr w:type="spellStart"/>
+      <w:r>
+        <w:t>the</w:t>
+      </w:r>
+      <w:proofErr w:type="spellEnd"/>
+      <w:r>
+        <w:t xml:space="preserve"> </w:t>
+      </w:r>
+      <w:proofErr w:type="spellStart"/>
+      <w:r>
+        <w:t>system</w:t>
+      </w:r>
+      <w:proofErr w:type="spellEnd"/>
+      <w:r>
+        <w:t xml:space="preserve"> </w:t>
+      </w:r>
+      <w:proofErr w:type="spellStart"/>
+      <w:r>
+        <w:t>makes</w:t>
+      </w:r>
+      <w:proofErr w:type="spellEnd"/>
+      <w:r>
+        <w:t xml:space="preserve"> an </w:t>
+      </w:r>
+      <w:proofErr w:type="spellStart"/>
+      <w:r>
+        <w:t>indirect</w:t>
+      </w:r>
+      <w:proofErr w:type="spellEnd"/>
+      <w:r>
+        <w:t xml:space="preserve"> </w:t>
+      </w:r>
+      <w:proofErr w:type="spellStart"/>
+      <w:r>
+        <w:t>approval</w:t>
+      </w:r>
+      <w:proofErr w:type="spellEnd"/>
+      <w:r>
+        <w:t xml:space="preserve"> </w:t>
+      </w:r>
+      <w:proofErr w:type="spellStart"/>
+      <w:r>
+        <w:t>request</w:t>
+      </w:r>
+      <w:proofErr w:type="spellEnd"/>
+      <w:r>
+        <w:t xml:space="preserve"> </w:t>
+      </w:r>
+      <w:proofErr w:type="spellStart"/>
+      <w:r>
+        <w:t>and</w:t>
+      </w:r>
+      <w:proofErr w:type="spellEnd"/>
+      <w:r>
+        <w:t xml:space="preserve"> </w:t>
+      </w:r>
+      <w:proofErr w:type="spellStart"/>
+      <w:r>
+        <w:t>cannot</w:t>
+      </w:r>
+      <w:proofErr w:type="spellEnd"/>
+      <w:r>
+        <w:t xml:space="preserve"> </w:t>
+      </w:r>
+      <w:proofErr w:type="spellStart"/>
+      <w:r>
+        <w:t>find</w:t>
+      </w:r>
+      <w:proofErr w:type="spellEnd"/>
+      <w:r>
+        <w:t xml:space="preserve"> </w:t>
+      </w:r>
+      <w:proofErr w:type="spellStart"/>
+      <w:r>
+        <w:t>the</w:t>
+      </w:r>
+      <w:proofErr w:type="spellEnd"/>
+      <w:r>
+        <w:t xml:space="preserve"> name of </w:t>
+      </w:r>
+      <w:proofErr w:type="spellStart"/>
+      <w:r>
+        <w:t>the</w:t>
+      </w:r>
+      <w:proofErr w:type="spellEnd"/>
+      <w:r>
+        <w:t xml:space="preserve"> </w:t>
+      </w:r>
+      <w:proofErr w:type="spellStart"/>
+      <w:r>
+        <w:t>third</w:t>
+      </w:r>
+      <w:proofErr w:type="spellEnd"/>
+      <w:r>
+        <w:t xml:space="preserve"> </w:t>
+      </w:r>
+      <w:proofErr w:type="spellStart"/>
+      <w:r>
+        <w:t>party</w:t>
+      </w:r>
+      <w:proofErr w:type="spellEnd"/>
+      <w:r>
+        <w:t xml:space="preserve"> </w:t>
+      </w:r>
+      <w:proofErr w:type="spellStart"/>
+      <w:r>
+        <w:t>under</w:t>
+      </w:r>
+      <w:proofErr w:type="spellEnd"/>
+      <w:r>
+        <w:t xml:space="preserve"> </w:t>
+      </w:r>
+      <w:proofErr w:type="spellStart"/>
+      <w:r>
+        <w:t>the</w:t>
+      </w:r>
+      <w:proofErr w:type="spellEnd"/>
+      <w:r>
+        <w:t xml:space="preserve"> </w:t>
+      </w:r>
+      <w:proofErr w:type="spellStart"/>
+      <w:r>
+        <w:t>confirmed</w:t>
+      </w:r>
+      <w:proofErr w:type="spellEnd"/>
+      <w:r>
+        <w:t xml:space="preserve"> </w:t>
+      </w:r>
+      <w:proofErr w:type="spellStart"/>
+      <w:r>
+        <w:t>list</w:t>
+      </w:r>
+      <w:proofErr w:type="spellEnd"/>
+      <w:r>
+        <w:t xml:space="preserve"> of </w:t>
+      </w:r>
+      <w:proofErr w:type="spellStart"/>
+      <w:r>
+        <w:t>individual</w:t>
+      </w:r>
+      <w:proofErr w:type="spellEnd"/>
+      <w:r>
+        <w:t xml:space="preserve">, </w:t>
+      </w:r>
+      <w:proofErr w:type="spellStart"/>
+      <w:r>
+        <w:t>then</w:t>
+      </w:r>
+      <w:proofErr w:type="spellEnd"/>
+      <w:r>
+        <w:t xml:space="preserve"> it </w:t>
+      </w:r>
+      <w:proofErr w:type="spellStart"/>
+      <w:r>
+        <w:t>directly</w:t>
+      </w:r>
+      <w:proofErr w:type="spellEnd"/>
+      <w:r>
+        <w:t xml:space="preserve"> </w:t>
+      </w:r>
+      <w:proofErr w:type="spellStart"/>
+      <w:r>
+        <w:t>asks</w:t>
+      </w:r>
+      <w:proofErr w:type="spellEnd"/>
+      <w:r>
+        <w:t xml:space="preserve"> </w:t>
+      </w:r>
+      <w:proofErr w:type="spellStart"/>
+      <w:r>
+        <w:t>the</w:t>
+      </w:r>
+      <w:proofErr w:type="spellEnd"/>
+      <w:r>
+        <w:t xml:space="preserve"> </w:t>
+      </w:r>
+      <w:proofErr w:type="spellStart"/>
+      <w:r>
+        <w:t>individual</w:t>
+      </w:r>
+      <w:proofErr w:type="spellEnd"/>
+      <w:r>
+        <w:t xml:space="preserve"> </w:t>
+      </w:r>
+      <w:proofErr w:type="spellStart"/>
+      <w:r>
+        <w:t>whether</w:t>
+      </w:r>
+      <w:proofErr w:type="spellEnd"/>
+      <w:r>
+        <w:t xml:space="preserve"> he/</w:t>
+      </w:r>
+      <w:proofErr w:type="spellStart"/>
+      <w:r>
+        <w:t>she</w:t>
+      </w:r>
+      <w:proofErr w:type="spellEnd"/>
+      <w:r>
+        <w:t xml:space="preserve"> </w:t>
+      </w:r>
+      <w:proofErr w:type="spellStart"/>
+      <w:r>
+        <w:t>wants</w:t>
+      </w:r>
+      <w:proofErr w:type="spellEnd"/>
+      <w:r>
+        <w:t xml:space="preserve"> </w:t>
+      </w:r>
+      <w:proofErr w:type="spellStart"/>
+      <w:r>
+        <w:t>to</w:t>
+      </w:r>
+      <w:proofErr w:type="spellEnd"/>
+      <w:r>
+        <w:t xml:space="preserve"> </w:t>
+      </w:r>
+      <w:proofErr w:type="spellStart"/>
+      <w:r>
+        <w:t>share</w:t>
+      </w:r>
+      <w:proofErr w:type="spellEnd"/>
+      <w:r>
+        <w:t xml:space="preserve"> his/her data </w:t>
+      </w:r>
+      <w:proofErr w:type="spellStart"/>
+      <w:r>
+        <w:t>which</w:t>
+      </w:r>
+      <w:proofErr w:type="spellEnd"/>
+      <w:r>
+        <w:t xml:space="preserve"> is </w:t>
+      </w:r>
+      <w:proofErr w:type="spellStart"/>
+      <w:r>
+        <w:t>currently</w:t>
+      </w:r>
+      <w:proofErr w:type="spellEnd"/>
+      <w:r>
+        <w:t xml:space="preserve"> </w:t>
+      </w:r>
+      <w:proofErr w:type="spellStart"/>
+      <w:r>
+        <w:t>being</w:t>
+      </w:r>
+      <w:proofErr w:type="spellEnd"/>
+      <w:r>
+        <w:t xml:space="preserve"> </w:t>
+      </w:r>
+      <w:proofErr w:type="spellStart"/>
+      <w:r>
+        <w:t>requested</w:t>
+      </w:r>
+      <w:proofErr w:type="spellEnd"/>
+      <w:r>
+        <w:t xml:space="preserve"> </w:t>
+      </w:r>
+      <w:proofErr w:type="spellStart"/>
+      <w:r>
+        <w:t>by</w:t>
+      </w:r>
+      <w:proofErr w:type="spellEnd"/>
+      <w:r>
+        <w:t xml:space="preserve"> </w:t>
+      </w:r>
+      <w:proofErr w:type="spellStart"/>
+      <w:r>
+        <w:t>the</w:t>
+      </w:r>
+      <w:proofErr w:type="spellEnd"/>
+      <w:r>
+        <w:t xml:space="preserve"> </w:t>
+      </w:r>
+      <w:proofErr w:type="spellStart"/>
+      <w:r>
+        <w:t>third</w:t>
+      </w:r>
+      <w:proofErr w:type="spellEnd"/>
+      <w:r>
+        <w:t xml:space="preserve"> </w:t>
+      </w:r>
+      <w:proofErr w:type="spellStart"/>
+      <w:r>
+        <w:t>party</w:t>
+      </w:r>
+      <w:proofErr w:type="spellEnd"/>
+      <w:r>
+        <w:t xml:space="preserve">. </w:t>
+      </w:r>
+      <w:proofErr w:type="spellStart"/>
+      <w:r>
+        <w:t>And</w:t>
+      </w:r>
+      <w:proofErr w:type="spellEnd"/>
+      <w:r>
+        <w:t xml:space="preserve"> </w:t>
+      </w:r>
+      <w:proofErr w:type="spellStart"/>
+      <w:r>
+        <w:t>this</w:t>
+      </w:r>
+      <w:proofErr w:type="spellEnd"/>
+      <w:r>
+        <w:t xml:space="preserve"> </w:t>
+      </w:r>
+      <w:proofErr w:type="spellStart"/>
+      <w:r>
+        <w:t>procedure</w:t>
+      </w:r>
+      <w:proofErr w:type="spellEnd"/>
+      <w:r>
+        <w:t xml:space="preserve"> is </w:t>
+      </w:r>
+      <w:proofErr w:type="spellStart"/>
+      <w:r>
+        <w:t>called</w:t>
+      </w:r>
+      <w:proofErr w:type="spellEnd"/>
+      <w:r>
+        <w:t xml:space="preserve"> as “</w:t>
+      </w:r>
+      <w:proofErr w:type="spellStart"/>
+      <w:r>
+        <w:t>direct</w:t>
+      </w:r>
+      <w:proofErr w:type="spellEnd"/>
+      <w:r>
+        <w:t xml:space="preserve"> </w:t>
+      </w:r>
+      <w:proofErr w:type="spellStart"/>
+      <w:r>
+        <w:t>approval</w:t>
+      </w:r>
+      <w:proofErr w:type="spellEnd"/>
+      <w:r>
+        <w:t xml:space="preserve"> </w:t>
+      </w:r>
+      <w:proofErr w:type="spellStart"/>
+      <w:r>
+        <w:t>request</w:t>
+      </w:r>
+      <w:proofErr w:type="spellEnd"/>
+      <w:r>
+        <w:t>”.</w:t>
+      </w:r>
+    </w:p>
+    <w:p>
+      <w:pPr>
+        <w:pStyle w:val="ListParagraph"/>
+        <w:spacing w:line="360" w:lineRule="auto"/>
+      </w:pPr>
+    </w:p>
+    <w:p>
+      <w:pPr>
+        <w:pStyle w:val="ListParagraph"/>
+        <w:numPr>
+          <w:ilvl w:val="0"/>
+          <w:numId w:val="6"/>
+        </w:numPr>
+        <w:spacing w:line="360" w:lineRule="auto"/>
+        <w:jc w:val="both"/>
+      </w:pPr>
+      <w:proofErr w:type="spellStart"/>
+      <w:r>
+        <w:t>Anonymity</w:t>
+      </w:r>
+      <w:proofErr w:type="spellEnd"/>
+      <w:r>
+        <w:t xml:space="preserve"> </w:t>
+      </w:r>
+      <w:proofErr w:type="spellStart"/>
+      <w:r>
+        <w:t>constraint</w:t>
+      </w:r>
+      <w:proofErr w:type="spellEnd"/>
+      <w:r>
+        <w:t>:</w:t>
+      </w:r>
+      <w:r>
+        <w:rPr>
+          <w:b/>
+        </w:rPr>
+        <w:t xml:space="preserve"> </w:t>
+      </w:r>
+      <w:proofErr w:type="spellStart"/>
+      <w:r>
+        <w:t>This</w:t>
+      </w:r>
+      <w:proofErr w:type="spellEnd"/>
+      <w:r>
+        <w:t xml:space="preserve"> is </w:t>
+      </w:r>
+      <w:proofErr w:type="spellStart"/>
+      <w:r>
+        <w:t>the</w:t>
+      </w:r>
+      <w:proofErr w:type="spellEnd"/>
+      <w:r>
+        <w:t xml:space="preserve"> </w:t>
+      </w:r>
+      <w:proofErr w:type="spellStart"/>
+      <w:r>
+        <w:t>constraint</w:t>
+      </w:r>
+      <w:proofErr w:type="spellEnd"/>
+      <w:r>
+        <w:t xml:space="preserve"> </w:t>
+      </w:r>
+      <w:proofErr w:type="spellStart"/>
+      <w:r>
+        <w:t>which</w:t>
+      </w:r>
+      <w:proofErr w:type="spellEnd"/>
+      <w:r>
+        <w:t xml:space="preserve"> </w:t>
+      </w:r>
+      <w:proofErr w:type="spellStart"/>
+      <w:r>
+        <w:t>must</w:t>
+      </w:r>
+      <w:proofErr w:type="spellEnd"/>
+      <w:r>
+        <w:t xml:space="preserve"> be </w:t>
+      </w:r>
+      <w:proofErr w:type="spellStart"/>
+      <w:r>
+        <w:t>satisfied</w:t>
+      </w:r>
+      <w:proofErr w:type="spellEnd"/>
+      <w:r>
+        <w:t xml:space="preserve"> </w:t>
+      </w:r>
+      <w:proofErr w:type="spellStart"/>
+      <w:r>
+        <w:t>when</w:t>
+      </w:r>
+      <w:proofErr w:type="spellEnd"/>
+      <w:r>
+        <w:t xml:space="preserve"> an </w:t>
+      </w:r>
+      <w:proofErr w:type="spellStart"/>
+      <w:r>
+        <w:t>anonymous</w:t>
+      </w:r>
+      <w:proofErr w:type="spellEnd"/>
+      <w:r>
+        <w:t xml:space="preserve"> data is </w:t>
+      </w:r>
+      <w:proofErr w:type="spellStart"/>
+      <w:r>
+        <w:t>requested</w:t>
+      </w:r>
+      <w:proofErr w:type="spellEnd"/>
+      <w:r>
+        <w:t xml:space="preserve">. </w:t>
+      </w:r>
+      <w:proofErr w:type="spellStart"/>
+      <w:r>
+        <w:t>This</w:t>
+      </w:r>
+      <w:proofErr w:type="spellEnd"/>
+      <w:r>
+        <w:t xml:space="preserve"> </w:t>
+      </w:r>
+      <w:proofErr w:type="spellStart"/>
+      <w:r>
+        <w:t>constraint</w:t>
+      </w:r>
+      <w:proofErr w:type="spellEnd"/>
+      <w:r>
+        <w:t xml:space="preserve"> </w:t>
+      </w:r>
+      <w:proofErr w:type="spellStart"/>
+      <w:r>
+        <w:t>provides</w:t>
+      </w:r>
+      <w:proofErr w:type="spellEnd"/>
+      <w:r>
+        <w:t xml:space="preserve"> an </w:t>
+      </w:r>
+      <w:proofErr w:type="spellStart"/>
+      <w:r>
+        <w:t>additional</w:t>
+      </w:r>
+      <w:proofErr w:type="spellEnd"/>
+      <w:r>
+        <w:t xml:space="preserve"> </w:t>
+      </w:r>
+      <w:proofErr w:type="spellStart"/>
+      <w:r>
+        <w:t>layer</w:t>
+      </w:r>
+      <w:proofErr w:type="spellEnd"/>
+      <w:r>
+        <w:t xml:space="preserve"> </w:t>
+      </w:r>
+      <w:proofErr w:type="spellStart"/>
+      <w:r>
+        <w:t>for</w:t>
+      </w:r>
+      <w:proofErr w:type="spellEnd"/>
+      <w:r>
+        <w:t xml:space="preserve"> </w:t>
+      </w:r>
+      <w:proofErr w:type="spellStart"/>
+      <w:r>
+        <w:t>the</w:t>
+      </w:r>
+      <w:proofErr w:type="spellEnd"/>
+      <w:r>
+        <w:t xml:space="preserve"> </w:t>
+      </w:r>
+      <w:proofErr w:type="spellStart"/>
+      <w:r>
+        <w:t>proof</w:t>
+      </w:r>
+      <w:proofErr w:type="spellEnd"/>
+      <w:r>
+        <w:t xml:space="preserve"> of </w:t>
+      </w:r>
+      <w:proofErr w:type="spellStart"/>
+      <w:r>
+        <w:t>the</w:t>
+      </w:r>
+      <w:proofErr w:type="spellEnd"/>
+      <w:r>
+        <w:t xml:space="preserve"> </w:t>
+      </w:r>
+      <w:proofErr w:type="spellStart"/>
+      <w:r>
+        <w:t>anonymity</w:t>
+      </w:r>
+      <w:proofErr w:type="spellEnd"/>
+      <w:r>
+        <w:t xml:space="preserve"> of data. </w:t>
+      </w:r>
+      <w:proofErr w:type="spellStart"/>
+      <w:r>
+        <w:t>More</w:t>
+      </w:r>
+      <w:proofErr w:type="spellEnd"/>
+      <w:r>
+        <w:t xml:space="preserve"> </w:t>
+      </w:r>
+      <w:proofErr w:type="spellStart"/>
+      <w:r>
+        <w:t>specifically</w:t>
+      </w:r>
+      <w:proofErr w:type="spellEnd"/>
+      <w:r>
+        <w:t xml:space="preserve">, it </w:t>
+      </w:r>
+      <w:proofErr w:type="spellStart"/>
+      <w:r>
+        <w:t>defines</w:t>
+      </w:r>
+      <w:proofErr w:type="spellEnd"/>
+      <w:r>
+        <w:t xml:space="preserve"> a </w:t>
+      </w:r>
+      <w:proofErr w:type="spellStart"/>
+      <w:r>
+        <w:t>threshold</w:t>
+      </w:r>
+      <w:proofErr w:type="spellEnd"/>
+      <w:r>
+        <w:t xml:space="preserve"> </w:t>
+      </w:r>
+      <w:proofErr w:type="spellStart"/>
+      <w:r>
+        <w:t>for</w:t>
+      </w:r>
+      <w:proofErr w:type="spellEnd"/>
+      <w:r>
+        <w:t xml:space="preserve"> </w:t>
+      </w:r>
+      <w:proofErr w:type="spellStart"/>
+      <w:r>
+        <w:t>the</w:t>
+      </w:r>
+      <w:proofErr w:type="spellEnd"/>
+      <w:r>
+        <w:t xml:space="preserve"> minimum </w:t>
+      </w:r>
+      <w:proofErr w:type="spellStart"/>
+      <w:r>
+        <w:t>number</w:t>
+      </w:r>
+      <w:proofErr w:type="spellEnd"/>
+      <w:r>
+        <w:t xml:space="preserve"> of </w:t>
+      </w:r>
+      <w:proofErr w:type="spellStart"/>
+      <w:r>
+        <w:t>records</w:t>
+      </w:r>
+      <w:proofErr w:type="spellEnd"/>
+      <w:r>
+        <w:t xml:space="preserve"> </w:t>
+      </w:r>
+      <w:proofErr w:type="spellStart"/>
+      <w:r>
+        <w:t>that</w:t>
+      </w:r>
+      <w:proofErr w:type="spellEnd"/>
+      <w:r>
+        <w:t xml:space="preserve"> </w:t>
+      </w:r>
+      <w:proofErr w:type="spellStart"/>
+      <w:r>
+        <w:t>should</w:t>
+      </w:r>
+      <w:proofErr w:type="spellEnd"/>
+      <w:r>
+        <w:t xml:space="preserve"> be </w:t>
+      </w:r>
+      <w:proofErr w:type="spellStart"/>
+      <w:r>
+        <w:t>included</w:t>
+      </w:r>
+      <w:proofErr w:type="spellEnd"/>
+      <w:r>
+        <w:t xml:space="preserve"> in </w:t>
+      </w:r>
+      <w:proofErr w:type="spellStart"/>
+      <w:r>
+        <w:t>the</w:t>
+      </w:r>
+      <w:proofErr w:type="spellEnd"/>
+      <w:r>
+        <w:t xml:space="preserve"> data in </w:t>
+      </w:r>
+      <w:proofErr w:type="spellStart"/>
+      <w:r>
+        <w:t>order</w:t>
+      </w:r>
+      <w:proofErr w:type="spellEnd"/>
+      <w:r>
+        <w:t xml:space="preserve"> </w:t>
+      </w:r>
+      <w:proofErr w:type="spellStart"/>
+      <w:r>
+        <w:t>to</w:t>
+      </w:r>
+      <w:proofErr w:type="spellEnd"/>
+      <w:r>
+        <w:t xml:space="preserve"> </w:t>
+      </w:r>
+      <w:proofErr w:type="spellStart"/>
+      <w:r>
+        <w:t>make</w:t>
+      </w:r>
+      <w:proofErr w:type="spellEnd"/>
+      <w:r>
+        <w:t xml:space="preserve"> it </w:t>
+      </w:r>
+      <w:proofErr w:type="spellStart"/>
+      <w:r>
+        <w:t>anonymous</w:t>
+      </w:r>
+      <w:proofErr w:type="spellEnd"/>
+      <w:r>
+        <w:t xml:space="preserve"> </w:t>
+      </w:r>
+      <w:proofErr w:type="spellStart"/>
+      <w:r>
+        <w:t>and</w:t>
+      </w:r>
+      <w:proofErr w:type="spellEnd"/>
+      <w:r>
+        <w:t xml:space="preserve"> </w:t>
+      </w:r>
+      <w:proofErr w:type="spellStart"/>
+      <w:r>
+        <w:t>available</w:t>
+      </w:r>
+      <w:proofErr w:type="spellEnd"/>
+      <w:r>
+        <w:t xml:space="preserve"> </w:t>
+      </w:r>
+      <w:proofErr w:type="spellStart"/>
+      <w:r>
+        <w:t>for</w:t>
+      </w:r>
+      <w:proofErr w:type="spellEnd"/>
+      <w:r>
+        <w:t xml:space="preserve"> </w:t>
+      </w:r>
+      <w:proofErr w:type="spellStart"/>
+      <w:r>
+        <w:t>sharing</w:t>
+      </w:r>
+      <w:proofErr w:type="spellEnd"/>
+      <w:r>
+        <w:t xml:space="preserve">. </w:t>
+      </w:r>
+      <w:proofErr w:type="spellStart"/>
+      <w:r>
+        <w:t>For</w:t>
+      </w:r>
+      <w:proofErr w:type="spellEnd"/>
+      <w:r>
+        <w:t xml:space="preserve"> </w:t>
+      </w:r>
+      <w:proofErr w:type="spellStart"/>
+      <w:r>
+        <w:t>example</w:t>
+      </w:r>
+      <w:proofErr w:type="spellEnd"/>
+      <w:r>
+        <w:t xml:space="preserve">, </w:t>
+      </w:r>
+      <w:proofErr w:type="spellStart"/>
+      <w:r>
+        <w:t>if</w:t>
+      </w:r>
+      <w:proofErr w:type="spellEnd"/>
+      <w:r>
+        <w:t xml:space="preserve"> </w:t>
+      </w:r>
+      <w:proofErr w:type="spellStart"/>
+      <w:r>
+        <w:t>the</w:t>
+      </w:r>
+      <w:proofErr w:type="spellEnd"/>
+      <w:r>
+        <w:t xml:space="preserve"> </w:t>
+      </w:r>
+      <w:proofErr w:type="spellStart"/>
+      <w:r>
+        <w:t>number</w:t>
+      </w:r>
+      <w:proofErr w:type="spellEnd"/>
+      <w:r>
+        <w:t xml:space="preserve"> of </w:t>
+      </w:r>
+      <w:proofErr w:type="spellStart"/>
+      <w:r>
+        <w:t>records</w:t>
+      </w:r>
+      <w:proofErr w:type="spellEnd"/>
+      <w:r>
+        <w:t xml:space="preserve"> of </w:t>
+      </w:r>
+      <w:proofErr w:type="spellStart"/>
+      <w:r>
+        <w:t>the</w:t>
+      </w:r>
+      <w:proofErr w:type="spellEnd"/>
+      <w:r>
+        <w:t xml:space="preserve"> </w:t>
+      </w:r>
+      <w:proofErr w:type="spellStart"/>
+      <w:r>
+        <w:t>result</w:t>
+      </w:r>
+      <w:proofErr w:type="spellEnd"/>
+      <w:r>
+        <w:t xml:space="preserve"> of an </w:t>
+      </w:r>
+      <w:proofErr w:type="spellStart"/>
+      <w:r>
+        <w:t>anonymous</w:t>
+      </w:r>
+      <w:proofErr w:type="spellEnd"/>
+      <w:r>
+        <w:t xml:space="preserve"> data </w:t>
+      </w:r>
+      <w:proofErr w:type="spellStart"/>
+      <w:r>
+        <w:t>request</w:t>
+      </w:r>
+      <w:proofErr w:type="spellEnd"/>
+      <w:r>
+        <w:t xml:space="preserve"> is </w:t>
+      </w:r>
+      <w:proofErr w:type="spellStart"/>
+      <w:r>
+        <w:t>less</w:t>
+      </w:r>
+      <w:proofErr w:type="spellEnd"/>
+      <w:r>
+        <w:t xml:space="preserve"> </w:t>
+      </w:r>
+      <w:proofErr w:type="spellStart"/>
+      <w:r>
+        <w:t>than</w:t>
+      </w:r>
+      <w:proofErr w:type="spellEnd"/>
+      <w:r>
+        <w:t xml:space="preserve"> 1000, </w:t>
+      </w:r>
+      <w:proofErr w:type="spellStart"/>
+      <w:r>
+        <w:t>then</w:t>
+      </w:r>
+      <w:proofErr w:type="spellEnd"/>
+      <w:r>
+        <w:t xml:space="preserve"> </w:t>
+      </w:r>
+      <w:proofErr w:type="spellStart"/>
+      <w:r>
+        <w:t>the</w:t>
+      </w:r>
+      <w:proofErr w:type="spellEnd"/>
+      <w:r>
+        <w:t xml:space="preserve"> </w:t>
+      </w:r>
+      <w:proofErr w:type="spellStart"/>
+      <w:r>
+        <w:t>resultant</w:t>
+      </w:r>
+      <w:proofErr w:type="spellEnd"/>
+      <w:r>
+        <w:t xml:space="preserve"> data </w:t>
+      </w:r>
+      <w:proofErr w:type="spellStart"/>
+      <w:r>
+        <w:t>will</w:t>
+      </w:r>
+      <w:proofErr w:type="spellEnd"/>
+      <w:r>
+        <w:t xml:space="preserve"> not be </w:t>
+      </w:r>
+      <w:proofErr w:type="spellStart"/>
+      <w:r>
+        <w:t>shared</w:t>
+      </w:r>
+      <w:proofErr w:type="spellEnd"/>
+      <w:r>
+        <w:t xml:space="preserve"> </w:t>
+      </w:r>
+      <w:proofErr w:type="spellStart"/>
+      <w:r>
+        <w:t>with</w:t>
+      </w:r>
+      <w:proofErr w:type="spellEnd"/>
+      <w:r>
+        <w:t xml:space="preserve"> </w:t>
+      </w:r>
+      <w:proofErr w:type="spellStart"/>
+      <w:r>
+        <w:t>the</w:t>
+      </w:r>
+      <w:proofErr w:type="spellEnd"/>
+      <w:r>
+        <w:t xml:space="preserve"> </w:t>
+      </w:r>
+      <w:proofErr w:type="spellStart"/>
+      <w:r>
+        <w:t>third</w:t>
+      </w:r>
+      <w:proofErr w:type="spellEnd"/>
+      <w:r>
+        <w:t xml:space="preserve"> </w:t>
+      </w:r>
+      <w:proofErr w:type="spellStart"/>
+      <w:r>
+        <w:t>party</w:t>
+      </w:r>
+      <w:proofErr w:type="spellEnd"/>
+      <w:r>
+        <w:t>.</w:t>
+      </w:r>
+    </w:p>
+    <w:p>
+      <w:pPr>
+        <w:spacing w:line="360" w:lineRule="auto"/>
+        <w:ind w:left="360"/>
+        <w:jc w:val="both"/>
       </w:pPr>
     </w:p>
     <w:p>
@@ -8182,7 +10492,7 @@
     </w:p>
     <w:p>
       <w:pPr>
-        <w:pStyle w:val="ListeParagraf"/>
+        <w:pStyle w:val="ListParagraph"/>
         <w:numPr>
           <w:ilvl w:val="0"/>
           <w:numId w:val="5"/>
@@ -8195,52 +10505,18 @@
           <w:szCs w:val="26"/>
         </w:rPr>
       </w:pPr>
-      <w:r>
-        <w:rPr>
-          <w:rFonts w:cstheme="minorHAnsi"/>
-          <w:color w:val="000000" w:themeColor="text1"/>
-          <w:sz w:val="26"/>
-          <w:szCs w:val="26"/>
-        </w:rPr>
-        <w:fldChar w:fldCharType="begin"/>
-      </w:r>
-      <w:r>
-        <w:rPr>
-          <w:rFonts w:cstheme="minorHAnsi"/>
-          <w:color w:val="000000" w:themeColor="text1"/>
-          <w:sz w:val="26"/>
-          <w:szCs w:val="26"/>
-        </w:rPr>
-        <w:instrText xml:space="preserve"> HYPERLINK "https://www.gsmarena.com/glossary.php3?term=sensors" </w:instrText>
-      </w:r>
-      <w:r>
-        <w:rPr>
-          <w:rFonts w:cstheme="minorHAnsi"/>
-          <w:color w:val="000000" w:themeColor="text1"/>
-          <w:sz w:val="26"/>
-          <w:szCs w:val="26"/>
-        </w:rPr>
-        <w:fldChar w:fldCharType="separate"/>
-      </w:r>
-      <w:r>
-        <w:rPr>
-          <w:rStyle w:val="Kpr"/>
-          <w:rFonts w:cstheme="minorHAnsi"/>
-          <w:color w:val="000000" w:themeColor="text1"/>
-          <w:sz w:val="26"/>
-          <w:szCs w:val="26"/>
-        </w:rPr>
-        <w:t>https://www.gsmarena.com/glossary.php3?term=sensors</w:t>
-      </w:r>
-      <w:r>
-        <w:rPr>
-          <w:rFonts w:cstheme="minorHAnsi"/>
-          <w:color w:val="000000" w:themeColor="text1"/>
-          <w:sz w:val="26"/>
-          <w:szCs w:val="26"/>
-        </w:rPr>
-        <w:fldChar w:fldCharType="end"/>
-      </w:r>
+      <w:hyperlink r:id="rId5" w:history="1">
+        <w:r>
+          <w:rPr>
+            <w:rStyle w:val="Hyperlink"/>
+            <w:rFonts w:cstheme="minorHAnsi"/>
+            <w:color w:val="000000" w:themeColor="text1"/>
+            <w:sz w:val="26"/>
+            <w:szCs w:val="26"/>
+          </w:rPr>
+          <w:t>https://www.gsmarena.com/glossary.php3?term=sensors</w:t>
+        </w:r>
+      </w:hyperlink>
       <w:r>
         <w:rPr>
           <w:rFonts w:cstheme="minorHAnsi"/>
@@ -8313,7 +10589,7 @@
     </w:p>
     <w:p>
       <w:pPr>
-        <w:pStyle w:val="ListeParagraf"/>
+        <w:pStyle w:val="ListParagraph"/>
         <w:numPr>
           <w:ilvl w:val="0"/>
           <w:numId w:val="5"/>
@@ -8326,10 +10602,10 @@
           <w:szCs w:val="26"/>
         </w:rPr>
       </w:pPr>
-      <w:hyperlink r:id="rId5" w:history="1">
+      <w:hyperlink r:id="rId6" w:history="1">
         <w:r>
           <w:rPr>
-            <w:rStyle w:val="Kpr"/>
+            <w:rStyle w:val="Hyperlink"/>
             <w:rFonts w:cstheme="minorHAnsi"/>
             <w:color w:val="000000" w:themeColor="text1"/>
             <w:sz w:val="26"/>
@@ -8390,7 +10666,7 @@
     </w:p>
     <w:p>
       <w:pPr>
-        <w:pStyle w:val="ListeParagraf"/>
+        <w:pStyle w:val="ListParagraph"/>
         <w:numPr>
           <w:ilvl w:val="0"/>
           <w:numId w:val="5"/>
@@ -8403,10 +10679,10 @@
           <w:szCs w:val="26"/>
         </w:rPr>
       </w:pPr>
-      <w:hyperlink r:id="rId6" w:history="1">
+      <w:hyperlink r:id="rId7" w:history="1">
         <w:r>
           <w:rPr>
-            <w:rStyle w:val="Kpr"/>
+            <w:rStyle w:val="Hyperlink"/>
             <w:rFonts w:cstheme="minorHAnsi"/>
             <w:color w:val="000000" w:themeColor="text1"/>
             <w:sz w:val="26"/>
@@ -8422,16 +10698,7 @@
           <w:sz w:val="26"/>
           <w:szCs w:val="26"/>
         </w:rPr>
-        <w:t xml:space="preserve"> </w:t>
-      </w:r>
-      <w:r>
-        <w:rPr>
-          <w:rFonts w:cstheme="minorHAnsi"/>
-          <w:color w:val="000000" w:themeColor="text1"/>
-          <w:sz w:val="26"/>
-          <w:szCs w:val="26"/>
-        </w:rPr>
-        <w:t>(</w:t>
+        <w:t xml:space="preserve"> (</w:t>
       </w:r>
       <w:proofErr w:type="spellStart"/>
       <w:r>
@@ -8476,7 +10743,7 @@
     </w:p>
     <w:p>
       <w:pPr>
-        <w:pStyle w:val="ListeParagraf"/>
+        <w:pStyle w:val="ListParagraph"/>
         <w:numPr>
           <w:ilvl w:val="0"/>
           <w:numId w:val="5"/>
@@ -8489,10 +10756,10 @@
           <w:szCs w:val="26"/>
         </w:rPr>
       </w:pPr>
-      <w:hyperlink r:id="rId7" w:history="1">
+      <w:hyperlink r:id="rId8" w:history="1">
         <w:r>
           <w:rPr>
-            <w:rStyle w:val="Kpr"/>
+            <w:rStyle w:val="Hyperlink"/>
             <w:rFonts w:cstheme="minorHAnsi"/>
             <w:color w:val="000000" w:themeColor="text1"/>
             <w:sz w:val="26"/>
@@ -8508,16 +10775,7 @@
           <w:sz w:val="26"/>
           <w:szCs w:val="26"/>
         </w:rPr>
-        <w:t xml:space="preserve"> </w:t>
-      </w:r>
-      <w:r>
-        <w:rPr>
-          <w:rFonts w:cstheme="minorHAnsi"/>
-          <w:color w:val="000000" w:themeColor="text1"/>
-          <w:sz w:val="26"/>
-          <w:szCs w:val="26"/>
-        </w:rPr>
-        <w:t>(</w:t>
+        <w:t xml:space="preserve"> (</w:t>
       </w:r>
       <w:proofErr w:type="spellStart"/>
       <w:r>
@@ -8719,6 +10977,119 @@
     </w:lvl>
   </w:abstractNum>
   <w:abstractNum w:abstractNumId="1" w15:restartNumberingAfterBreak="0">
+    <w:nsid w:val="15AF1A26"/>
+    <w:multiLevelType w:val="hybridMultilevel"/>
+    <w:tmpl w:val="9B9A0194"/>
+    <w:lvl w:ilvl="0" w:tplc="04090001">
+      <w:start w:val="1"/>
+      <w:numFmt w:val="bullet"/>
+      <w:lvlText w:val=""/>
+      <w:lvlJc w:val="left"/>
+      <w:pPr>
+        <w:ind w:left="720" w:hanging="360"/>
+      </w:pPr>
+      <w:rPr>
+        <w:rFonts w:ascii="Symbol" w:hAnsi="Symbol" w:hint="default"/>
+      </w:rPr>
+    </w:lvl>
+    <w:lvl w:ilvl="1" w:tplc="04090003" w:tentative="1">
+      <w:start w:val="1"/>
+      <w:numFmt w:val="bullet"/>
+      <w:lvlText w:val="o"/>
+      <w:lvlJc w:val="left"/>
+      <w:pPr>
+        <w:ind w:left="1440" w:hanging="360"/>
+      </w:pPr>
+      <w:rPr>
+        <w:rFonts w:ascii="Courier New" w:hAnsi="Courier New" w:cs="Courier New" w:hint="default"/>
+      </w:rPr>
+    </w:lvl>
+    <w:lvl w:ilvl="2" w:tplc="04090005" w:tentative="1">
+      <w:start w:val="1"/>
+      <w:numFmt w:val="bullet"/>
+      <w:lvlText w:val=""/>
+      <w:lvlJc w:val="left"/>
+      <w:pPr>
+        <w:ind w:left="2160" w:hanging="360"/>
+      </w:pPr>
+      <w:rPr>
+        <w:rFonts w:ascii="Wingdings" w:hAnsi="Wingdings" w:hint="default"/>
+      </w:rPr>
+    </w:lvl>
+    <w:lvl w:ilvl="3" w:tplc="04090001" w:tentative="1">
+      <w:start w:val="1"/>
+      <w:numFmt w:val="bullet"/>
+      <w:lvlText w:val=""/>
+      <w:lvlJc w:val="left"/>
+      <w:pPr>
+        <w:ind w:left="2880" w:hanging="360"/>
+      </w:pPr>
+      <w:rPr>
+        <w:rFonts w:ascii="Symbol" w:hAnsi="Symbol" w:hint="default"/>
+      </w:rPr>
+    </w:lvl>
+    <w:lvl w:ilvl="4" w:tplc="04090003" w:tentative="1">
+      <w:start w:val="1"/>
+      <w:numFmt w:val="bullet"/>
+      <w:lvlText w:val="o"/>
+      <w:lvlJc w:val="left"/>
+      <w:pPr>
+        <w:ind w:left="3600" w:hanging="360"/>
+      </w:pPr>
+      <w:rPr>
+        <w:rFonts w:ascii="Courier New" w:hAnsi="Courier New" w:cs="Courier New" w:hint="default"/>
+      </w:rPr>
+    </w:lvl>
+    <w:lvl w:ilvl="5" w:tplc="04090005" w:tentative="1">
+      <w:start w:val="1"/>
+      <w:numFmt w:val="bullet"/>
+      <w:lvlText w:val=""/>
+      <w:lvlJc w:val="left"/>
+      <w:pPr>
+        <w:ind w:left="4320" w:hanging="360"/>
+      </w:pPr>
+      <w:rPr>
+        <w:rFonts w:ascii="Wingdings" w:hAnsi="Wingdings" w:hint="default"/>
+      </w:rPr>
+    </w:lvl>
+    <w:lvl w:ilvl="6" w:tplc="04090001" w:tentative="1">
+      <w:start w:val="1"/>
+      <w:numFmt w:val="bullet"/>
+      <w:lvlText w:val=""/>
+      <w:lvlJc w:val="left"/>
+      <w:pPr>
+        <w:ind w:left="5040" w:hanging="360"/>
+      </w:pPr>
+      <w:rPr>
+        <w:rFonts w:ascii="Symbol" w:hAnsi="Symbol" w:hint="default"/>
+      </w:rPr>
+    </w:lvl>
+    <w:lvl w:ilvl="7" w:tplc="04090003" w:tentative="1">
+      <w:start w:val="1"/>
+      <w:numFmt w:val="bullet"/>
+      <w:lvlText w:val="o"/>
+      <w:lvlJc w:val="left"/>
+      <w:pPr>
+        <w:ind w:left="5760" w:hanging="360"/>
+      </w:pPr>
+      <w:rPr>
+        <w:rFonts w:ascii="Courier New" w:hAnsi="Courier New" w:cs="Courier New" w:hint="default"/>
+      </w:rPr>
+    </w:lvl>
+    <w:lvl w:ilvl="8" w:tplc="04090005" w:tentative="1">
+      <w:start w:val="1"/>
+      <w:numFmt w:val="bullet"/>
+      <w:lvlText w:val=""/>
+      <w:lvlJc w:val="left"/>
+      <w:pPr>
+        <w:ind w:left="6480" w:hanging="360"/>
+      </w:pPr>
+      <w:rPr>
+        <w:rFonts w:ascii="Wingdings" w:hAnsi="Wingdings" w:hint="default"/>
+      </w:rPr>
+    </w:lvl>
+  </w:abstractNum>
+  <w:abstractNum w:abstractNumId="2" w15:restartNumberingAfterBreak="0">
     <w:nsid w:val="1EA26B6A"/>
     <w:multiLevelType w:val="hybridMultilevel"/>
     <w:tmpl w:val="22743CA4"/>
@@ -8831,7 +11202,7 @@
       </w:rPr>
     </w:lvl>
   </w:abstractNum>
-  <w:abstractNum w:abstractNumId="2" w15:restartNumberingAfterBreak="0">
+  <w:abstractNum w:abstractNumId="3" w15:restartNumberingAfterBreak="0">
     <w:nsid w:val="44110EBE"/>
     <w:multiLevelType w:val="hybridMultilevel"/>
     <w:tmpl w:val="77DEE438"/>
@@ -8944,7 +11315,7 @@
       </w:rPr>
     </w:lvl>
   </w:abstractNum>
-  <w:abstractNum w:abstractNumId="3" w15:restartNumberingAfterBreak="0">
+  <w:abstractNum w:abstractNumId="4" w15:restartNumberingAfterBreak="0">
     <w:nsid w:val="4B4B39C8"/>
     <w:multiLevelType w:val="hybridMultilevel"/>
     <w:tmpl w:val="D4741A4A"/>
@@ -9057,7 +11428,7 @@
       </w:rPr>
     </w:lvl>
   </w:abstractNum>
-  <w:abstractNum w:abstractNumId="4" w15:restartNumberingAfterBreak="0">
+  <w:abstractNum w:abstractNumId="5" w15:restartNumberingAfterBreak="0">
     <w:nsid w:val="7B000064"/>
     <w:multiLevelType w:val="hybridMultilevel"/>
     <w:tmpl w:val="36FA8320"/>
@@ -9171,19 +11542,22 @@
     </w:lvl>
   </w:abstractNum>
   <w:num w:numId="1">
-    <w:abstractNumId w:val="1"/>
+    <w:abstractNumId w:val="2"/>
   </w:num>
   <w:num w:numId="2">
     <w:abstractNumId w:val="0"/>
   </w:num>
   <w:num w:numId="3">
+    <w:abstractNumId w:val="4"/>
+  </w:num>
+  <w:num w:numId="4">
+    <w:abstractNumId w:val="5"/>
+  </w:num>
+  <w:num w:numId="5">
     <w:abstractNumId w:val="3"/>
   </w:num>
-  <w:num w:numId="4">
-    <w:abstractNumId w:val="4"/>
-  </w:num>
-  <w:num w:numId="5">
-    <w:abstractNumId w:val="2"/>
+  <w:num w:numId="6">
+    <w:abstractNumId w:val="1"/>
   </w:num>
 </w:numbering>
 </file>
@@ -9583,13 +11957,13 @@
     <w:qFormat/>
     <w:rsid w:val="00537834"/>
   </w:style>
-  <w:style w:type="character" w:default="1" w:styleId="VarsaylanParagrafYazTipi">
+  <w:style w:type="character" w:default="1" w:styleId="DefaultParagraphFont">
     <w:name w:val="Default Paragraph Font"/>
     <w:uiPriority w:val="1"/>
     <w:semiHidden/>
     <w:unhideWhenUsed/>
   </w:style>
-  <w:style w:type="table" w:default="1" w:styleId="NormalTablo">
+  <w:style w:type="table" w:default="1" w:styleId="TableNormal">
     <w:name w:val="Normal Table"/>
     <w:uiPriority w:val="99"/>
     <w:semiHidden/>
@@ -9604,13 +11978,13 @@
       </w:tblCellMar>
     </w:tblPr>
   </w:style>
-  <w:style w:type="numbering" w:default="1" w:styleId="ListeYok">
+  <w:style w:type="numbering" w:default="1" w:styleId="NoList">
     <w:name w:val="No List"/>
     <w:uiPriority w:val="99"/>
     <w:semiHidden/>
     <w:unhideWhenUsed/>
   </w:style>
-  <w:style w:type="paragraph" w:styleId="ListeParagraf">
+  <w:style w:type="paragraph" w:styleId="ListParagraph">
     <w:name w:val="List Paragraph"/>
     <w:basedOn w:val="Normal"/>
     <w:uiPriority w:val="34"/>
@@ -9621,9 +11995,9 @@
       <w:contextualSpacing/>
     </w:pPr>
   </w:style>
-  <w:style w:type="character" w:styleId="Kpr">
+  <w:style w:type="character" w:styleId="Hyperlink">
     <w:name w:val="Hyperlink"/>
-    <w:basedOn w:val="VarsaylanParagrafYazTipi"/>
+    <w:basedOn w:val="DefaultParagraphFont"/>
     <w:uiPriority w:val="99"/>
     <w:unhideWhenUsed/>
     <w:rsid w:val="00D46399"/>
@@ -9632,9 +12006,9 @@
       <w:u w:val="single"/>
     </w:rPr>
   </w:style>
-  <w:style w:type="character" w:styleId="zmlenmeyenBahsetme">
+  <w:style w:type="character" w:styleId="UnresolvedMention">
     <w:name w:val="Unresolved Mention"/>
-    <w:basedOn w:val="VarsaylanParagrafYazTipi"/>
+    <w:basedOn w:val="DefaultParagraphFont"/>
     <w:uiPriority w:val="99"/>
     <w:semiHidden/>
     <w:unhideWhenUsed/>
@@ -9644,9 +12018,9 @@
       <w:shd w:val="clear" w:color="auto" w:fill="E6E6E6"/>
     </w:rPr>
   </w:style>
-  <w:style w:type="character" w:styleId="zlenenKpr">
+  <w:style w:type="character" w:styleId="FollowedHyperlink">
     <w:name w:val="FollowedHyperlink"/>
-    <w:basedOn w:val="VarsaylanParagrafYazTipi"/>
+    <w:basedOn w:val="DefaultParagraphFont"/>
     <w:uiPriority w:val="99"/>
     <w:semiHidden/>
     <w:unhideWhenUsed/>

</xml_diff>